<commit_message>
updated rapport + export
</commit_message>
<xml_diff>
--- a/Src/Rapport.docx
+++ b/Src/Rapport.docx
@@ -1,10 +1,10 @@
 
 <file path=word/document.xml><?xml version="1.0" encoding="utf-8"?>
-<w:document xmlns:wpc="http://schemas.microsoft.com/office/word/2010/wordprocessingCanvas" xmlns:cx="http://schemas.microsoft.com/office/drawing/2014/chartex" xmlns:cx1="http://schemas.microsoft.com/office/drawing/2015/9/8/chartex" xmlns:cx2="http://schemas.microsoft.com/office/drawing/2015/10/21/chartex" xmlns:cx3="http://schemas.microsoft.com/office/drawing/2016/5/9/chartex" xmlns:cx4="http://schemas.microsoft.com/office/drawing/2016/5/10/chartex" xmlns:cx5="http://schemas.microsoft.com/office/drawing/2016/5/11/chartex" xmlns:cx6="http://schemas.microsoft.com/office/drawing/2016/5/12/chartex" xmlns:cx7="http://schemas.microsoft.com/office/drawing/2016/5/13/chartex" xmlns:cx8="http://schemas.microsoft.com/office/drawing/2016/5/14/chartex" xmlns:mc="http://schemas.openxmlformats.org/markup-compatibility/2006" xmlns:aink="http://schemas.microsoft.com/office/drawing/2016/ink" xmlns:am3d="http://schemas.microsoft.com/office/drawing/2017/model3d" xmlns:o="urn:schemas-microsoft-com:office:office" xmlns:r="http://schemas.openxmlformats.org/officeDocument/2006/relationships" xmlns:m="http://schemas.openxmlformats.org/officeDocument/2006/math" xmlns:v="urn:schemas-microsoft-com:vml" xmlns:wp14="http://schemas.microsoft.com/office/word/2010/wordprocessingDrawing" xmlns:wp="http://schemas.openxmlformats.org/drawingml/2006/wordprocessingDrawing" xmlns:w10="urn:schemas-microsoft-com:office:word" xmlns:w="http://schemas.openxmlformats.org/wordprocessingml/2006/main" xmlns:w14="http://schemas.microsoft.com/office/word/2010/wordml" xmlns:w15="http://schemas.microsoft.com/office/word/2012/wordml" xmlns:w16cex="http://schemas.microsoft.com/office/word/2018/wordml/cex" xmlns:w16cid="http://schemas.microsoft.com/office/word/2016/wordml/cid" xmlns:w16="http://schemas.microsoft.com/office/word/2018/wordml" xmlns:w16se="http://schemas.microsoft.com/office/word/2015/wordml/symex" xmlns:wpg="http://schemas.microsoft.com/office/word/2010/wordprocessingGroup" xmlns:wpi="http://schemas.microsoft.com/office/word/2010/wordprocessingInk" xmlns:wne="http://schemas.microsoft.com/office/word/2006/wordml" xmlns:wps="http://schemas.microsoft.com/office/word/2010/wordprocessingShape" mc:Ignorable="w14 w15 w16se w16cid w16 w16cex wp14">
+<w:document xmlns:wpc="http://schemas.microsoft.com/office/word/2010/wordprocessingCanvas" xmlns:cx="http://schemas.microsoft.com/office/drawing/2014/chartex" xmlns:cx1="http://schemas.microsoft.com/office/drawing/2015/9/8/chartex" xmlns:cx2="http://schemas.microsoft.com/office/drawing/2015/10/21/chartex" xmlns:cx3="http://schemas.microsoft.com/office/drawing/2016/5/9/chartex" xmlns:cx4="http://schemas.microsoft.com/office/drawing/2016/5/10/chartex" xmlns:cx5="http://schemas.microsoft.com/office/drawing/2016/5/11/chartex" xmlns:cx6="http://schemas.microsoft.com/office/drawing/2016/5/12/chartex" xmlns:cx7="http://schemas.microsoft.com/office/drawing/2016/5/13/chartex" xmlns:cx8="http://schemas.microsoft.com/office/drawing/2016/5/14/chartex" xmlns:mc="http://schemas.openxmlformats.org/markup-compatibility/2006" xmlns:aink="http://schemas.microsoft.com/office/drawing/2016/ink" xmlns:am3d="http://schemas.microsoft.com/office/drawing/2017/model3d" xmlns:o="urn:schemas-microsoft-com:office:office" xmlns:r="http://schemas.openxmlformats.org/officeDocument/2006/relationships" xmlns:m="http://schemas.openxmlformats.org/officeDocument/2006/math" xmlns:v="urn:schemas-microsoft-com:vml" xmlns:wp14="http://schemas.microsoft.com/office/word/2010/wordprocessingDrawing" xmlns:wp="http://schemas.openxmlformats.org/drawingml/2006/wordprocessingDrawing" xmlns:w10="urn:schemas-microsoft-com:office:word" xmlns:w="http://schemas.openxmlformats.org/wordprocessingml/2006/main" xmlns:w14="http://schemas.microsoft.com/office/word/2010/wordml" xmlns:w15="http://schemas.microsoft.com/office/word/2012/wordml" xmlns:w16cid="http://schemas.microsoft.com/office/word/2016/wordml/cid" xmlns:w16se="http://schemas.microsoft.com/office/word/2015/wordml/symex" xmlns:wpg="http://schemas.microsoft.com/office/word/2010/wordprocessingGroup" xmlns:wpi="http://schemas.microsoft.com/office/word/2010/wordprocessingInk" xmlns:wne="http://schemas.microsoft.com/office/word/2006/wordml" xmlns:wps="http://schemas.microsoft.com/office/word/2010/wordprocessingShape" mc:Ignorable="w14 w15 w16se w16cid wp14">
   <w:body>
     <w:p>
       <w:pPr>
-        <w:pStyle w:val="Titre"/>
+        <w:pStyle w:val="Title"/>
       </w:pPr>
       <w:r>
         <w:t>Site web - Livres</w:t>
@@ -96,7 +96,7 @@
     </w:p>
     <w:p>
       <w:pPr>
-        <w:pStyle w:val="Titre"/>
+        <w:pStyle w:val="Title"/>
       </w:pPr>
       <w:r>
         <w:br w:type="page"/>
@@ -106,9 +106,11 @@
         <w:t>Table des matières</w:t>
       </w:r>
     </w:p>
-    <w:p>
-      <w:pPr>
-        <w:pStyle w:val="TM10"/>
+    <w:bookmarkStart w:id="0" w:name="_GoBack"/>
+    <w:bookmarkEnd w:id="0"/>
+    <w:p>
+      <w:pPr>
+        <w:pStyle w:val="TOC1"/>
         <w:tabs>
           <w:tab w:val="left" w:pos="400"/>
           <w:tab w:val="right" w:leader="dot" w:pos="9060"/>
@@ -156,10 +158,10 @@
         </w:rPr>
         <w:fldChar w:fldCharType="separate"/>
       </w:r>
-      <w:hyperlink w:anchor="_Toc60404317" w:history="1">
-        <w:r>
-          <w:rPr>
-            <w:rStyle w:val="Lienhypertexte"/>
+      <w:hyperlink w:anchor="_Toc60584081" w:history="1">
+        <w:r>
+          <w:rPr>
+            <w:rStyle w:val="Hyperlink"/>
             <w:noProof/>
           </w:rPr>
           <w:t>1</w:t>
@@ -178,7 +180,7 @@
         </w:r>
         <w:r>
           <w:rPr>
-            <w:rStyle w:val="Lienhypertexte"/>
+            <w:rStyle w:val="Hyperlink"/>
             <w:noProof/>
           </w:rPr>
           <w:t>Introduction</w:t>
@@ -202,7 +204,7 @@
             <w:noProof/>
             <w:webHidden/>
           </w:rPr>
-          <w:instrText xml:space="preserve"> PAGEREF _Toc60404317 \h </w:instrText>
+          <w:instrText xml:space="preserve"> PAGEREF _Toc60584081 \h </w:instrText>
         </w:r>
         <w:r>
           <w:rPr>
@@ -235,7 +237,7 @@
     </w:p>
     <w:p>
       <w:pPr>
-        <w:pStyle w:val="TM10"/>
+        <w:pStyle w:val="TOC1"/>
         <w:tabs>
           <w:tab w:val="left" w:pos="400"/>
           <w:tab w:val="right" w:leader="dot" w:pos="9060"/>
@@ -250,10 +252,10 @@
           <w:szCs w:val="22"/>
         </w:rPr>
       </w:pPr>
-      <w:hyperlink w:anchor="_Toc60404318" w:history="1">
-        <w:r>
-          <w:rPr>
-            <w:rStyle w:val="Lienhypertexte"/>
+      <w:hyperlink w:anchor="_Toc60584082" w:history="1">
+        <w:r>
+          <w:rPr>
+            <w:rStyle w:val="Hyperlink"/>
             <w:noProof/>
           </w:rPr>
           <w:t>2</w:t>
@@ -272,7 +274,7 @@
         </w:r>
         <w:r>
           <w:rPr>
-            <w:rStyle w:val="Lienhypertexte"/>
+            <w:rStyle w:val="Hyperlink"/>
             <w:noProof/>
           </w:rPr>
           <w:t>Analyse</w:t>
@@ -296,7 +298,7 @@
             <w:noProof/>
             <w:webHidden/>
           </w:rPr>
-          <w:instrText xml:space="preserve"> PAGEREF _Toc60404318 \h </w:instrText>
+          <w:instrText xml:space="preserve"> PAGEREF _Toc60584082 \h </w:instrText>
         </w:r>
         <w:r>
           <w:rPr>
@@ -329,7 +331,7 @@
     </w:p>
     <w:p>
       <w:pPr>
-        <w:pStyle w:val="TM2"/>
+        <w:pStyle w:val="TOC2"/>
         <w:tabs>
           <w:tab w:val="left" w:pos="800"/>
           <w:tab w:val="right" w:leader="dot" w:pos="9060"/>
@@ -342,10 +344,10 @@
           <w:szCs w:val="22"/>
         </w:rPr>
       </w:pPr>
-      <w:hyperlink w:anchor="_Toc60404319" w:history="1">
-        <w:r>
-          <w:rPr>
-            <w:rStyle w:val="Lienhypertexte"/>
+      <w:hyperlink w:anchor="_Toc60584083" w:history="1">
+        <w:r>
+          <w:rPr>
+            <w:rStyle w:val="Hyperlink"/>
             <w:noProof/>
           </w:rPr>
           <w:t>2.1</w:t>
@@ -362,7 +364,7 @@
         </w:r>
         <w:r>
           <w:rPr>
-            <w:rStyle w:val="Lienhypertexte"/>
+            <w:rStyle w:val="Hyperlink"/>
             <w:noProof/>
           </w:rPr>
           <w:t>HTML</w:t>
@@ -386,7 +388,7 @@
             <w:noProof/>
             <w:webHidden/>
           </w:rPr>
-          <w:instrText xml:space="preserve"> PAGEREF _Toc60404319 \h </w:instrText>
+          <w:instrText xml:space="preserve"> PAGEREF _Toc60584083 \h </w:instrText>
         </w:r>
         <w:r>
           <w:rPr>
@@ -419,7 +421,7 @@
     </w:p>
     <w:p>
       <w:pPr>
-        <w:pStyle w:val="TM2"/>
+        <w:pStyle w:val="TOC2"/>
         <w:tabs>
           <w:tab w:val="left" w:pos="800"/>
           <w:tab w:val="right" w:leader="dot" w:pos="9060"/>
@@ -432,10 +434,10 @@
           <w:szCs w:val="22"/>
         </w:rPr>
       </w:pPr>
-      <w:hyperlink w:anchor="_Toc60404320" w:history="1">
-        <w:r>
-          <w:rPr>
-            <w:rStyle w:val="Lienhypertexte"/>
+      <w:hyperlink w:anchor="_Toc60584084" w:history="1">
+        <w:r>
+          <w:rPr>
+            <w:rStyle w:val="Hyperlink"/>
             <w:noProof/>
           </w:rPr>
           <w:t>2.2</w:t>
@@ -452,7 +454,7 @@
         </w:r>
         <w:r>
           <w:rPr>
-            <w:rStyle w:val="Lienhypertexte"/>
+            <w:rStyle w:val="Hyperlink"/>
             <w:noProof/>
           </w:rPr>
           <w:t>MCD/MLD/MPD</w:t>
@@ -476,7 +478,7 @@
             <w:noProof/>
             <w:webHidden/>
           </w:rPr>
-          <w:instrText xml:space="preserve"> PAGEREF _Toc60404320 \h </w:instrText>
+          <w:instrText xml:space="preserve"> PAGEREF _Toc60584084 \h </w:instrText>
         </w:r>
         <w:r>
           <w:rPr>
@@ -509,7 +511,7 @@
     </w:p>
     <w:p>
       <w:pPr>
-        <w:pStyle w:val="TM2"/>
+        <w:pStyle w:val="TOC2"/>
         <w:tabs>
           <w:tab w:val="left" w:pos="800"/>
           <w:tab w:val="right" w:leader="dot" w:pos="9060"/>
@@ -522,10 +524,10 @@
           <w:szCs w:val="22"/>
         </w:rPr>
       </w:pPr>
-      <w:hyperlink w:anchor="_Toc60404321" w:history="1">
-        <w:r>
-          <w:rPr>
-            <w:rStyle w:val="Lienhypertexte"/>
+      <w:hyperlink w:anchor="_Toc60584085" w:history="1">
+        <w:r>
+          <w:rPr>
+            <w:rStyle w:val="Hyperlink"/>
             <w:noProof/>
           </w:rPr>
           <w:t>2.3</w:t>
@@ -542,7 +544,7 @@
         </w:r>
         <w:r>
           <w:rPr>
-            <w:rStyle w:val="Lienhypertexte"/>
+            <w:rStyle w:val="Hyperlink"/>
             <w:noProof/>
           </w:rPr>
           <w:t>UML</w:t>
@@ -566,7 +568,7 @@
             <w:noProof/>
             <w:webHidden/>
           </w:rPr>
-          <w:instrText xml:space="preserve"> PAGEREF _Toc60404321 \h </w:instrText>
+          <w:instrText xml:space="preserve"> PAGEREF _Toc60584085 \h </w:instrText>
         </w:r>
         <w:r>
           <w:rPr>
@@ -599,7 +601,7 @@
     </w:p>
     <w:p>
       <w:pPr>
-        <w:pStyle w:val="TM10"/>
+        <w:pStyle w:val="TOC1"/>
         <w:tabs>
           <w:tab w:val="left" w:pos="400"/>
           <w:tab w:val="right" w:leader="dot" w:pos="9060"/>
@@ -614,10 +616,10 @@
           <w:szCs w:val="22"/>
         </w:rPr>
       </w:pPr>
-      <w:hyperlink w:anchor="_Toc60404322" w:history="1">
-        <w:r>
-          <w:rPr>
-            <w:rStyle w:val="Lienhypertexte"/>
+      <w:hyperlink w:anchor="_Toc60584086" w:history="1">
+        <w:r>
+          <w:rPr>
+            <w:rStyle w:val="Hyperlink"/>
             <w:noProof/>
           </w:rPr>
           <w:t>3</w:t>
@@ -636,7 +638,7 @@
         </w:r>
         <w:r>
           <w:rPr>
-            <w:rStyle w:val="Lienhypertexte"/>
+            <w:rStyle w:val="Hyperlink"/>
             <w:noProof/>
           </w:rPr>
           <w:t>Réalisation</w:t>
@@ -660,7 +662,7 @@
             <w:noProof/>
             <w:webHidden/>
           </w:rPr>
-          <w:instrText xml:space="preserve"> PAGEREF _Toc60404322 \h </w:instrText>
+          <w:instrText xml:space="preserve"> PAGEREF _Toc60584086 \h </w:instrText>
         </w:r>
         <w:r>
           <w:rPr>
@@ -693,7 +695,7 @@
     </w:p>
     <w:p>
       <w:pPr>
-        <w:pStyle w:val="TM2"/>
+        <w:pStyle w:val="TOC2"/>
         <w:tabs>
           <w:tab w:val="left" w:pos="800"/>
           <w:tab w:val="right" w:leader="dot" w:pos="9060"/>
@@ -706,10 +708,10 @@
           <w:szCs w:val="22"/>
         </w:rPr>
       </w:pPr>
-      <w:hyperlink w:anchor="_Toc60404323" w:history="1">
-        <w:r>
-          <w:rPr>
-            <w:rStyle w:val="Lienhypertexte"/>
+      <w:hyperlink w:anchor="_Toc60584087" w:history="1">
+        <w:r>
+          <w:rPr>
+            <w:rStyle w:val="Hyperlink"/>
             <w:noProof/>
           </w:rPr>
           <w:t>3.1</w:t>
@@ -726,7 +728,7 @@
         </w:r>
         <w:r>
           <w:rPr>
-            <w:rStyle w:val="Lienhypertexte"/>
+            <w:rStyle w:val="Hyperlink"/>
             <w:noProof/>
           </w:rPr>
           <w:t>Algorithme login</w:t>
@@ -750,7 +752,7 @@
             <w:noProof/>
             <w:webHidden/>
           </w:rPr>
-          <w:instrText xml:space="preserve"> PAGEREF _Toc60404323 \h </w:instrText>
+          <w:instrText xml:space="preserve"> PAGEREF _Toc60584087 \h </w:instrText>
         </w:r>
         <w:r>
           <w:rPr>
@@ -783,7 +785,7 @@
     </w:p>
     <w:p>
       <w:pPr>
-        <w:pStyle w:val="TM2"/>
+        <w:pStyle w:val="TOC2"/>
         <w:tabs>
           <w:tab w:val="left" w:pos="800"/>
           <w:tab w:val="right" w:leader="dot" w:pos="9060"/>
@@ -796,10 +798,10 @@
           <w:szCs w:val="22"/>
         </w:rPr>
       </w:pPr>
-      <w:hyperlink w:anchor="_Toc60404324" w:history="1">
-        <w:r>
-          <w:rPr>
-            <w:rStyle w:val="Lienhypertexte"/>
+      <w:hyperlink w:anchor="_Toc60584088" w:history="1">
+        <w:r>
+          <w:rPr>
+            <w:rStyle w:val="Hyperlink"/>
             <w:noProof/>
           </w:rPr>
           <w:t>3.2</w:t>
@@ -816,7 +818,7 @@
         </w:r>
         <w:r>
           <w:rPr>
-            <w:rStyle w:val="Lienhypertexte"/>
+            <w:rStyle w:val="Hyperlink"/>
             <w:noProof/>
           </w:rPr>
           <w:t>Appréciation moyenne</w:t>
@@ -840,7 +842,7 @@
             <w:noProof/>
             <w:webHidden/>
           </w:rPr>
-          <w:instrText xml:space="preserve"> PAGEREF _Toc60404324 \h </w:instrText>
+          <w:instrText xml:space="preserve"> PAGEREF _Toc60584088 \h </w:instrText>
         </w:r>
         <w:r>
           <w:rPr>
@@ -873,7 +875,7 @@
     </w:p>
     <w:p>
       <w:pPr>
-        <w:pStyle w:val="TM2"/>
+        <w:pStyle w:val="TOC2"/>
         <w:tabs>
           <w:tab w:val="left" w:pos="800"/>
           <w:tab w:val="right" w:leader="dot" w:pos="9060"/>
@@ -886,10 +888,10 @@
           <w:szCs w:val="22"/>
         </w:rPr>
       </w:pPr>
-      <w:hyperlink w:anchor="_Toc60404325" w:history="1">
-        <w:r>
-          <w:rPr>
-            <w:rStyle w:val="Lienhypertexte"/>
+      <w:hyperlink w:anchor="_Toc60584089" w:history="1">
+        <w:r>
+          <w:rPr>
+            <w:rStyle w:val="Hyperlink"/>
             <w:noProof/>
           </w:rPr>
           <w:t>3.3</w:t>
@@ -906,7 +908,7 @@
         </w:r>
         <w:r>
           <w:rPr>
-            <w:rStyle w:val="Lienhypertexte"/>
+            <w:rStyle w:val="Hyperlink"/>
             <w:noProof/>
           </w:rPr>
           <w:t>Explication écoconception</w:t>
@@ -930,7 +932,7 @@
             <w:noProof/>
             <w:webHidden/>
           </w:rPr>
-          <w:instrText xml:space="preserve"> PAGEREF _Toc60404325 \h </w:instrText>
+          <w:instrText xml:space="preserve"> PAGEREF _Toc60584089 \h </w:instrText>
         </w:r>
         <w:r>
           <w:rPr>
@@ -963,7 +965,7 @@
     </w:p>
     <w:p>
       <w:pPr>
-        <w:pStyle w:val="TM10"/>
+        <w:pStyle w:val="TOC1"/>
         <w:tabs>
           <w:tab w:val="left" w:pos="400"/>
           <w:tab w:val="right" w:leader="dot" w:pos="9060"/>
@@ -978,10 +980,10 @@
           <w:szCs w:val="22"/>
         </w:rPr>
       </w:pPr>
-      <w:hyperlink w:anchor="_Toc60404326" w:history="1">
-        <w:r>
-          <w:rPr>
-            <w:rStyle w:val="Lienhypertexte"/>
+      <w:hyperlink w:anchor="_Toc60584090" w:history="1">
+        <w:r>
+          <w:rPr>
+            <w:rStyle w:val="Hyperlink"/>
             <w:noProof/>
           </w:rPr>
           <w:t>4</w:t>
@@ -1000,7 +1002,7 @@
         </w:r>
         <w:r>
           <w:rPr>
-            <w:rStyle w:val="Lienhypertexte"/>
+            <w:rStyle w:val="Hyperlink"/>
             <w:noProof/>
           </w:rPr>
           <w:t>Tests</w:t>
@@ -1024,7 +1026,7 @@
             <w:noProof/>
             <w:webHidden/>
           </w:rPr>
-          <w:instrText xml:space="preserve"> PAGEREF _Toc60404326 \h </w:instrText>
+          <w:instrText xml:space="preserve"> PAGEREF _Toc60584090 \h </w:instrText>
         </w:r>
         <w:r>
           <w:rPr>
@@ -1057,7 +1059,7 @@
     </w:p>
     <w:p>
       <w:pPr>
-        <w:pStyle w:val="TM10"/>
+        <w:pStyle w:val="TOC1"/>
         <w:tabs>
           <w:tab w:val="left" w:pos="400"/>
           <w:tab w:val="right" w:leader="dot" w:pos="9060"/>
@@ -1072,10 +1074,10 @@
           <w:szCs w:val="22"/>
         </w:rPr>
       </w:pPr>
-      <w:hyperlink w:anchor="_Toc60404327" w:history="1">
-        <w:r>
-          <w:rPr>
-            <w:rStyle w:val="Lienhypertexte"/>
+      <w:hyperlink w:anchor="_Toc60584091" w:history="1">
+        <w:r>
+          <w:rPr>
+            <w:rStyle w:val="Hyperlink"/>
             <w:noProof/>
           </w:rPr>
           <w:t>5</w:t>
@@ -1094,7 +1096,7 @@
         </w:r>
         <w:r>
           <w:rPr>
-            <w:rStyle w:val="Lienhypertexte"/>
+            <w:rStyle w:val="Hyperlink"/>
             <w:noProof/>
           </w:rPr>
           <w:t>Conclusion</w:t>
@@ -1118,7 +1120,7 @@
             <w:noProof/>
             <w:webHidden/>
           </w:rPr>
-          <w:instrText xml:space="preserve"> PAGEREF _Toc60404327 \h </w:instrText>
+          <w:instrText xml:space="preserve"> PAGEREF _Toc60584091 \h </w:instrText>
         </w:r>
         <w:r>
           <w:rPr>
@@ -1151,7 +1153,7 @@
     </w:p>
     <w:p>
       <w:pPr>
-        <w:pStyle w:val="TM2"/>
+        <w:pStyle w:val="TOC2"/>
         <w:tabs>
           <w:tab w:val="left" w:pos="800"/>
           <w:tab w:val="right" w:leader="dot" w:pos="9060"/>
@@ -1164,10 +1166,10 @@
           <w:szCs w:val="22"/>
         </w:rPr>
       </w:pPr>
-      <w:hyperlink w:anchor="_Toc60404328" w:history="1">
-        <w:r>
-          <w:rPr>
-            <w:rStyle w:val="Lienhypertexte"/>
+      <w:hyperlink w:anchor="_Toc60584092" w:history="1">
+        <w:r>
+          <w:rPr>
+            <w:rStyle w:val="Hyperlink"/>
             <w:noProof/>
           </w:rPr>
           <w:t>5.1</w:t>
@@ -1184,7 +1186,7 @@
         </w:r>
         <w:r>
           <w:rPr>
-            <w:rStyle w:val="Lienhypertexte"/>
+            <w:rStyle w:val="Hyperlink"/>
             <w:noProof/>
           </w:rPr>
           <w:t>Générale</w:t>
@@ -1208,7 +1210,7 @@
             <w:noProof/>
             <w:webHidden/>
           </w:rPr>
-          <w:instrText xml:space="preserve"> PAGEREF _Toc60404328 \h </w:instrText>
+          <w:instrText xml:space="preserve"> PAGEREF _Toc60584092 \h </w:instrText>
         </w:r>
         <w:r>
           <w:rPr>
@@ -1241,7 +1243,7 @@
     </w:p>
     <w:p>
       <w:pPr>
-        <w:pStyle w:val="TM2"/>
+        <w:pStyle w:val="TOC2"/>
         <w:tabs>
           <w:tab w:val="left" w:pos="800"/>
           <w:tab w:val="right" w:leader="dot" w:pos="9060"/>
@@ -1254,10 +1256,10 @@
           <w:szCs w:val="22"/>
         </w:rPr>
       </w:pPr>
-      <w:hyperlink w:anchor="_Toc60404329" w:history="1">
-        <w:r>
-          <w:rPr>
-            <w:rStyle w:val="Lienhypertexte"/>
+      <w:hyperlink w:anchor="_Toc60584093" w:history="1">
+        <w:r>
+          <w:rPr>
+            <w:rStyle w:val="Hyperlink"/>
             <w:noProof/>
           </w:rPr>
           <w:t>5.2</w:t>
@@ -1274,7 +1276,7 @@
         </w:r>
         <w:r>
           <w:rPr>
-            <w:rStyle w:val="Lienhypertexte"/>
+            <w:rStyle w:val="Hyperlink"/>
             <w:noProof/>
           </w:rPr>
           <w:t>Personnelle</w:t>
@@ -1298,7 +1300,7 @@
             <w:noProof/>
             <w:webHidden/>
           </w:rPr>
-          <w:instrText xml:space="preserve"> PAGEREF _Toc60404329 \h </w:instrText>
+          <w:instrText xml:space="preserve"> PAGEREF _Toc60584093 \h </w:instrText>
         </w:r>
         <w:r>
           <w:rPr>
@@ -1331,7 +1333,7 @@
     </w:p>
     <w:p>
       <w:pPr>
-        <w:pStyle w:val="TM2"/>
+        <w:pStyle w:val="TOC2"/>
         <w:tabs>
           <w:tab w:val="left" w:pos="800"/>
           <w:tab w:val="right" w:leader="dot" w:pos="9060"/>
@@ -1344,10 +1346,10 @@
           <w:szCs w:val="22"/>
         </w:rPr>
       </w:pPr>
-      <w:hyperlink w:anchor="_Toc60404330" w:history="1">
-        <w:r>
-          <w:rPr>
-            <w:rStyle w:val="Lienhypertexte"/>
+      <w:hyperlink w:anchor="_Toc60584094" w:history="1">
+        <w:r>
+          <w:rPr>
+            <w:rStyle w:val="Hyperlink"/>
             <w:noProof/>
           </w:rPr>
           <w:t>5.3</w:t>
@@ -1364,7 +1366,7 @@
         </w:r>
         <w:r>
           <w:rPr>
-            <w:rStyle w:val="Lienhypertexte"/>
+            <w:rStyle w:val="Hyperlink"/>
             <w:noProof/>
           </w:rPr>
           <w:t>Critique méthode de gestion de projet</w:t>
@@ -1388,7 +1390,7 @@
             <w:noProof/>
             <w:webHidden/>
           </w:rPr>
-          <w:instrText xml:space="preserve"> PAGEREF _Toc60404330 \h </w:instrText>
+          <w:instrText xml:space="preserve"> PAGEREF _Toc60584094 \h </w:instrText>
         </w:r>
         <w:r>
           <w:rPr>
@@ -1421,7 +1423,7 @@
     </w:p>
     <w:p>
       <w:pPr>
-        <w:pStyle w:val="TM10"/>
+        <w:pStyle w:val="TOC1"/>
         <w:tabs>
           <w:tab w:val="left" w:pos="400"/>
           <w:tab w:val="right" w:leader="dot" w:pos="9060"/>
@@ -1436,10 +1438,10 @@
           <w:szCs w:val="22"/>
         </w:rPr>
       </w:pPr>
-      <w:hyperlink w:anchor="_Toc60404331" w:history="1">
-        <w:r>
-          <w:rPr>
-            <w:rStyle w:val="Lienhypertexte"/>
+      <w:hyperlink w:anchor="_Toc60584095" w:history="1">
+        <w:r>
+          <w:rPr>
+            <w:rStyle w:val="Hyperlink"/>
             <w:noProof/>
           </w:rPr>
           <w:t>6</w:t>
@@ -1458,10 +1460,10 @@
         </w:r>
         <w:r>
           <w:rPr>
-            <w:rStyle w:val="Lienhypertexte"/>
-            <w:noProof/>
-          </w:rPr>
-          <w:t>Divers</w:t>
+            <w:rStyle w:val="Hyperlink"/>
+            <w:noProof/>
+          </w:rPr>
+          <w:t>Annexes</w:t>
         </w:r>
         <w:r>
           <w:rPr>
@@ -1482,7 +1484,7 @@
             <w:noProof/>
             <w:webHidden/>
           </w:rPr>
-          <w:instrText xml:space="preserve"> PAGEREF _Toc60404331 \h </w:instrText>
+          <w:instrText xml:space="preserve"> PAGEREF _Toc60584095 \h </w:instrText>
         </w:r>
         <w:r>
           <w:rPr>
@@ -1515,7 +1517,7 @@
     </w:p>
     <w:p>
       <w:pPr>
-        <w:pStyle w:val="TM2"/>
+        <w:pStyle w:val="TOC2"/>
         <w:tabs>
           <w:tab w:val="left" w:pos="800"/>
           <w:tab w:val="right" w:leader="dot" w:pos="9060"/>
@@ -1528,10 +1530,10 @@
           <w:szCs w:val="22"/>
         </w:rPr>
       </w:pPr>
-      <w:hyperlink w:anchor="_Toc60404332" w:history="1">
-        <w:r>
-          <w:rPr>
-            <w:rStyle w:val="Lienhypertexte"/>
+      <w:hyperlink w:anchor="_Toc60584096" w:history="1">
+        <w:r>
+          <w:rPr>
+            <w:rStyle w:val="Hyperlink"/>
             <w:noProof/>
           </w:rPr>
           <w:t>6.1</w:t>
@@ -1548,10 +1550,10 @@
         </w:r>
         <w:r>
           <w:rPr>
-            <w:rStyle w:val="Lienhypertexte"/>
-            <w:noProof/>
-          </w:rPr>
-          <w:t>Bibliographie</w:t>
+            <w:rStyle w:val="Hyperlink"/>
+            <w:noProof/>
+          </w:rPr>
+          <w:t>Mode d’emploi</w:t>
         </w:r>
         <w:r>
           <w:rPr>
@@ -1572,7 +1574,7 @@
             <w:noProof/>
             <w:webHidden/>
           </w:rPr>
-          <w:instrText xml:space="preserve"> PAGEREF _Toc60404332 \h </w:instrText>
+          <w:instrText xml:space="preserve"> PAGEREF _Toc60584096 \h </w:instrText>
         </w:r>
         <w:r>
           <w:rPr>
@@ -1605,7 +1607,7 @@
     </w:p>
     <w:p>
       <w:pPr>
-        <w:pStyle w:val="TM2"/>
+        <w:pStyle w:val="TOC2"/>
         <w:tabs>
           <w:tab w:val="left" w:pos="800"/>
           <w:tab w:val="right" w:leader="dot" w:pos="9060"/>
@@ -1618,10 +1620,10 @@
           <w:szCs w:val="22"/>
         </w:rPr>
       </w:pPr>
-      <w:hyperlink w:anchor="_Toc60404333" w:history="1">
-        <w:r>
-          <w:rPr>
-            <w:rStyle w:val="Lienhypertexte"/>
+      <w:hyperlink w:anchor="_Toc60584097" w:history="1">
+        <w:r>
+          <w:rPr>
+            <w:rStyle w:val="Hyperlink"/>
             <w:noProof/>
           </w:rPr>
           <w:t>6.2</w:t>
@@ -1638,7 +1640,7 @@
         </w:r>
         <w:r>
           <w:rPr>
-            <w:rStyle w:val="Lienhypertexte"/>
+            <w:rStyle w:val="Hyperlink"/>
             <w:noProof/>
           </w:rPr>
           <w:t>Webographie</w:t>
@@ -1662,97 +1664,7 @@
             <w:noProof/>
             <w:webHidden/>
           </w:rPr>
-          <w:instrText xml:space="preserve"> PAGEREF _Toc60404333 \h </w:instrText>
-        </w:r>
-        <w:r>
-          <w:rPr>
-            <w:noProof/>
-            <w:webHidden/>
-          </w:rPr>
-        </w:r>
-        <w:r>
-          <w:rPr>
-            <w:noProof/>
-            <w:webHidden/>
-          </w:rPr>
-          <w:fldChar w:fldCharType="separate"/>
-        </w:r>
-        <w:r>
-          <w:rPr>
-            <w:noProof/>
-            <w:webHidden/>
-          </w:rPr>
-          <w:t>11</w:t>
-        </w:r>
-        <w:r>
-          <w:rPr>
-            <w:noProof/>
-            <w:webHidden/>
-          </w:rPr>
-          <w:fldChar w:fldCharType="end"/>
-        </w:r>
-      </w:hyperlink>
-    </w:p>
-    <w:p>
-      <w:pPr>
-        <w:pStyle w:val="TM2"/>
-        <w:tabs>
-          <w:tab w:val="left" w:pos="800"/>
-          <w:tab w:val="right" w:leader="dot" w:pos="9060"/>
-        </w:tabs>
-        <w:rPr>
-          <w:rFonts w:eastAsiaTheme="minorEastAsia" w:cstheme="minorBidi"/>
-          <w:smallCaps w:val="0"/>
-          <w:noProof/>
-          <w:sz w:val="22"/>
-          <w:szCs w:val="22"/>
-        </w:rPr>
-      </w:pPr>
-      <w:hyperlink w:anchor="_Toc60404334" w:history="1">
-        <w:r>
-          <w:rPr>
-            <w:rStyle w:val="Lienhypertexte"/>
-            <w:noProof/>
-          </w:rPr>
-          <w:t>6.3</w:t>
-        </w:r>
-        <w:r>
-          <w:rPr>
-            <w:rFonts w:eastAsiaTheme="minorEastAsia" w:cstheme="minorBidi"/>
-            <w:smallCaps w:val="0"/>
-            <w:noProof/>
-            <w:sz w:val="22"/>
-            <w:szCs w:val="22"/>
-          </w:rPr>
-          <w:tab/>
-        </w:r>
-        <w:r>
-          <w:rPr>
-            <w:rStyle w:val="Lienhypertexte"/>
-            <w:noProof/>
-          </w:rPr>
-          <w:t>Glossaire</w:t>
-        </w:r>
-        <w:r>
-          <w:rPr>
-            <w:noProof/>
-            <w:webHidden/>
-          </w:rPr>
-          <w:tab/>
-        </w:r>
-        <w:r>
-          <w:rPr>
-            <w:noProof/>
-            <w:webHidden/>
-          </w:rPr>
-          <w:fldChar w:fldCharType="begin"/>
-        </w:r>
-        <w:r>
-          <w:rPr>
-            <w:noProof/>
-            <w:webHidden/>
-          </w:rPr>
-          <w:instrText xml:space="preserve"> PAGEREF _Toc60404334 \h </w:instrText>
+          <w:instrText xml:space="preserve"> PAGEREF _Toc60584097 \h </w:instrText>
         </w:r>
         <w:r>
           <w:rPr>
@@ -1801,23 +1713,23 @@
     </w:p>
     <w:p>
       <w:pPr>
-        <w:pStyle w:val="Titre1"/>
-      </w:pPr>
-      <w:bookmarkStart w:id="0" w:name="_Toc60404317"/>
+        <w:pStyle w:val="Heading1"/>
+      </w:pPr>
+      <w:bookmarkStart w:id="1" w:name="_Toc60584081"/>
       <w:r>
         <w:lastRenderedPageBreak/>
         <w:t>Introduction</w:t>
       </w:r>
-      <w:bookmarkEnd w:id="0"/>
-    </w:p>
-    <w:p>
-      <w:pPr>
-        <w:pStyle w:val="Corpsdetexte"/>
-      </w:pPr>
-    </w:p>
-    <w:p>
-      <w:pPr>
-        <w:pStyle w:val="Corpsdetexte"/>
+      <w:bookmarkEnd w:id="1"/>
+    </w:p>
+    <w:p>
+      <w:pPr>
+        <w:pStyle w:val="BodyText"/>
+      </w:pPr>
+    </w:p>
+    <w:p>
+      <w:pPr>
+        <w:pStyle w:val="BodyText"/>
       </w:pPr>
       <w:r>
         <w:t>Le but de ce projet éta</w:t>
@@ -1831,12 +1743,12 @@
     </w:p>
     <w:p>
       <w:pPr>
-        <w:pStyle w:val="Corpsdetexte"/>
-      </w:pPr>
-    </w:p>
-    <w:p>
-      <w:pPr>
-        <w:pStyle w:val="Corpsdetexte"/>
+        <w:pStyle w:val="BodyText"/>
+      </w:pPr>
+    </w:p>
+    <w:p>
+      <w:pPr>
+        <w:pStyle w:val="BodyText"/>
       </w:pPr>
       <w:r>
         <w:t xml:space="preserve">Nous avons choisi </w:t>
@@ -1853,12 +1765,12 @@
     </w:p>
     <w:p>
       <w:pPr>
-        <w:pStyle w:val="Corpsdetexte"/>
-      </w:pPr>
-    </w:p>
-    <w:p>
-      <w:pPr>
-        <w:pStyle w:val="Corpsdetexte"/>
+        <w:pStyle w:val="BodyText"/>
+      </w:pPr>
+    </w:p>
+    <w:p>
+      <w:pPr>
+        <w:pStyle w:val="BodyText"/>
       </w:pPr>
       <w:r>
         <w:t>Nous disposions d’un cahier des charges, que nous analysons dans les premières pages de ce rapport, nous avons, par la suite, découpé les taches en plusieurs catégories, celles vitales et celles non vitales, mais intéressantes à avoir.</w:t>
@@ -1879,33 +1791,33 @@
     </w:p>
     <w:p>
       <w:pPr>
-        <w:pStyle w:val="Titre1"/>
-      </w:pPr>
-      <w:bookmarkStart w:id="1" w:name="_Toc60404318"/>
+        <w:pStyle w:val="Heading1"/>
+      </w:pPr>
+      <w:bookmarkStart w:id="2" w:name="_Toc60584082"/>
       <w:r>
         <w:lastRenderedPageBreak/>
         <w:t>Analyse</w:t>
       </w:r>
-      <w:bookmarkEnd w:id="1"/>
-    </w:p>
-    <w:p>
-      <w:pPr>
-        <w:pStyle w:val="Titre2"/>
-      </w:pPr>
-      <w:bookmarkStart w:id="2" w:name="_Toc60404319"/>
+      <w:bookmarkEnd w:id="2"/>
+    </w:p>
+    <w:p>
+      <w:pPr>
+        <w:pStyle w:val="Heading2"/>
+      </w:pPr>
+      <w:bookmarkStart w:id="3" w:name="_Toc60584083"/>
       <w:r>
         <w:t>HTML</w:t>
       </w:r>
-      <w:bookmarkEnd w:id="2"/>
-    </w:p>
-    <w:p>
-      <w:pPr>
-        <w:pStyle w:val="Retraitcorpsdetexte"/>
-      </w:pPr>
-    </w:p>
-    <w:p>
-      <w:pPr>
-        <w:pStyle w:val="Retraitcorpsdetexte"/>
+      <w:bookmarkEnd w:id="3"/>
+    </w:p>
+    <w:p>
+      <w:pPr>
+        <w:pStyle w:val="BodyTextIndent"/>
+      </w:pPr>
+    </w:p>
+    <w:p>
+      <w:pPr>
+        <w:pStyle w:val="BodyTextIndent"/>
       </w:pPr>
       <w:r>
         <w:t>Après lecture du cahier des charges, nous avons décidé qu’une page principale, celle d’accueil, devrait être celle n’affichant que 5 premiers livres, une mi</w:t>
@@ -1916,12 +1828,12 @@
     </w:p>
     <w:p>
       <w:pPr>
-        <w:pStyle w:val="Retraitcorpsdetexte"/>
-      </w:pPr>
-    </w:p>
-    <w:p>
-      <w:pPr>
-        <w:pStyle w:val="Retraitcorpsdetexte"/>
+        <w:pStyle w:val="BodyTextIndent"/>
+      </w:pPr>
+    </w:p>
+    <w:p>
+      <w:pPr>
+        <w:pStyle w:val="BodyTextIndent"/>
       </w:pPr>
       <w:r>
         <w:t>La seconde page serait celle contenant tous les livres, mais plutôt similaire à celle d’accueil sinon.</w:t>
@@ -1929,15 +1841,23 @@
     </w:p>
     <w:p>
       <w:pPr>
-        <w:pStyle w:val="Retraitcorpsdetexte"/>
-      </w:pPr>
-    </w:p>
-    <w:p>
-      <w:pPr>
-        <w:pStyle w:val="Retraitcorpsdetexte"/>
-      </w:pPr>
-      <w:r>
-        <w:t>En cliquant sur un livre nous aboutirions alors à la page de détails dudit livre, mais, en découvrant le framework Bootstrap, nous avons découvert un outil, le modal, permettant d’afficher ces détails de manière bien plus élégante qu’une page à part, cela permettrait de rester sur la page principale/liste de livres et de consulte</w:t>
+        <w:pStyle w:val="BodyTextIndent"/>
+      </w:pPr>
+    </w:p>
+    <w:p>
+      <w:pPr>
+        <w:pStyle w:val="BodyTextIndent"/>
+      </w:pPr>
+      <w:r>
+        <w:t xml:space="preserve">En cliquant sur un livre nous aboutirions alors à la page de détails dudit livre, mais, en découvrant le </w:t>
+      </w:r>
+      <w:proofErr w:type="spellStart"/>
+      <w:r>
+        <w:t>framework</w:t>
+      </w:r>
+      <w:proofErr w:type="spellEnd"/>
+      <w:r>
+        <w:t xml:space="preserve"> Bootstrap, nous avons découvert un outil, le modal, permettant d’afficher ces détails de manière bien plus élégante qu’une page à part, cela permettrait de rester sur la page principale/liste de livres et de consulte</w:t>
       </w:r>
       <w:r>
         <w:t>r les livres, avec, certes, un coût de calcul pour le serveur plus important, mais cela ne consultant que du texte essentiellement, cela ne nous a pas posé problème.</w:t>
@@ -1945,7 +1865,7 @@
     </w:p>
     <w:p>
       <w:pPr>
-        <w:pStyle w:val="Retraitcorpsdetexte"/>
+        <w:pStyle w:val="BodyTextIndent"/>
       </w:pPr>
       <w:r>
         <w:t>Reste encore la page d’ajout de livre, accessible uniquement une fois connecté, via le header de la page principale.</w:t>
@@ -1953,12 +1873,12 @@
     </w:p>
     <w:p>
       <w:pPr>
-        <w:pStyle w:val="Retraitcorpsdetexte"/>
-      </w:pPr>
-    </w:p>
-    <w:p>
-      <w:pPr>
-        <w:pStyle w:val="Retraitcorpsdetexte"/>
+        <w:pStyle w:val="BodyTextIndent"/>
+      </w:pPr>
+    </w:p>
+    <w:p>
+      <w:pPr>
+        <w:pStyle w:val="BodyTextIndent"/>
       </w:pPr>
       <w:r>
         <w:t>La page permettant d’afficher la liste de livres ajoutés par chaque utilisateur, respectivement. Ainsi, l’utilisateur « Paul » aura sa propre page, dédiée, permettant de visionner les livres qu’il a ajouté à la base de données.</w:t>
@@ -1966,12 +1886,12 @@
     </w:p>
     <w:p>
       <w:pPr>
-        <w:pStyle w:val="Retraitcorpsdetexte"/>
-      </w:pPr>
-    </w:p>
-    <w:p>
-      <w:pPr>
-        <w:pStyle w:val="Retraitcorpsdetexte"/>
+        <w:pStyle w:val="BodyTextIndent"/>
+      </w:pPr>
+    </w:p>
+    <w:p>
+      <w:pPr>
+        <w:pStyle w:val="BodyTextIndent"/>
       </w:pPr>
       <w:r>
         <w:t>De la même manière, en inspectant les détails d’un livre, il est possible de voir les évaluations dudit livre, sur une page dédiée, encore une fois. Là, il est possible de voir les évaluations individuelles ajoutées par les utilisateurs, et d’en écrire une nouvelle, en indiquant le score que l’on souhaite attribuer.</w:t>
@@ -1984,23 +1904,23 @@
     </w:p>
     <w:p>
       <w:pPr>
-        <w:pStyle w:val="Titre2"/>
-      </w:pPr>
-      <w:bookmarkStart w:id="3" w:name="_Toc60404320"/>
+        <w:pStyle w:val="Heading2"/>
+      </w:pPr>
+      <w:bookmarkStart w:id="4" w:name="_Toc60584084"/>
       <w:r>
         <w:lastRenderedPageBreak/>
         <w:t>MCD/MLD/MPD</w:t>
       </w:r>
-      <w:bookmarkEnd w:id="3"/>
-    </w:p>
-    <w:p>
-      <w:pPr>
-        <w:pStyle w:val="Retraitcorpsdetexte"/>
-      </w:pPr>
-    </w:p>
-    <w:p>
-      <w:pPr>
-        <w:pStyle w:val="Retraitcorpsdetexte"/>
+      <w:bookmarkEnd w:id="4"/>
+    </w:p>
+    <w:p>
+      <w:pPr>
+        <w:pStyle w:val="BodyTextIndent"/>
+      </w:pPr>
+    </w:p>
+    <w:p>
+      <w:pPr>
+        <w:pStyle w:val="BodyTextIndent"/>
       </w:pPr>
       <w:r>
         <w:t>En suivant le cahier des charges, plusieurs points ont rapidement été relevés comme importants pour la base de données, certains du point de vue livres, d’autres du point de vue utilisateur.</w:t>
@@ -2008,7 +1928,7 @@
     </w:p>
     <w:p>
       <w:pPr>
-        <w:pStyle w:val="Retraitcorpsdetexte"/>
+        <w:pStyle w:val="BodyTextIndent"/>
       </w:pPr>
       <w:r>
         <w:t xml:space="preserve">Nous avons décidé de créer une table pour les catégories et les éditeurs, </w:t>
@@ -2019,101 +1939,231 @@
     </w:p>
     <w:p>
       <w:pPr>
-        <w:pStyle w:val="Retraitcorpsdetexte"/>
-      </w:pPr>
-    </w:p>
-    <w:p>
-      <w:pPr>
-        <w:pStyle w:val="Retraitcorpsdetexte"/>
-      </w:pPr>
-      <w:r>
-        <w:t>La table t_author contient le nom et le prénom de l’auteur, ainsi que son id.</w:t>
-      </w:r>
-    </w:p>
-    <w:p>
-      <w:pPr>
-        <w:pStyle w:val="Retraitcorpsdetexte"/>
-      </w:pPr>
-      <w:r>
-        <w:t>La table t_category contient le nom de la catégorie et l’id.</w:t>
-      </w:r>
-    </w:p>
-    <w:p>
-      <w:pPr>
-        <w:pStyle w:val="Retraitcorpsdetexte"/>
-      </w:pPr>
-      <w:r>
-        <w:t>La table t_editor contient le nom de l’éditeur et l’id.</w:t>
-      </w:r>
-    </w:p>
-    <w:p>
-      <w:pPr>
-        <w:pStyle w:val="Retraitcorpsdetexte"/>
-      </w:pPr>
-      <w:r>
-        <w:t xml:space="preserve">La table t_user contient le pseudo utilisé par l’utilisateur, son mot de passe, haché afin de le rendre illisible, et son id. </w:t>
-      </w:r>
-    </w:p>
-    <w:p>
-      <w:pPr>
-        <w:pStyle w:val="Retraitcorpsdetexte"/>
-      </w:pPr>
-      <w:r>
-        <w:t>La table t_book</w:t>
-      </w:r>
-      <w:r>
-        <w:t xml:space="preserve">, elle, contient le titre, le nombre de pages, le lien vers le pdf d’un extrait du livre, un court résumé, l’année d’édition, un lien vers l’image de couverture, son id et </w:t>
-      </w:r>
-      <w:r>
-        <w:t>des clés étrangères appartenant à t_author, t_category, t_editor et t_user</w:t>
-      </w:r>
+        <w:pStyle w:val="BodyTextIndent"/>
+      </w:pPr>
+    </w:p>
+    <w:p>
+      <w:pPr>
+        <w:pStyle w:val="BodyTextIndent"/>
+      </w:pPr>
+      <w:r>
+        <w:t xml:space="preserve">La table </w:t>
+      </w:r>
+      <w:proofErr w:type="spellStart"/>
+      <w:r>
+        <w:t>t_author</w:t>
+      </w:r>
+      <w:proofErr w:type="spellEnd"/>
+      <w:r>
+        <w:t xml:space="preserve"> contient le nom et le prénom de l’auteur, ainsi que son id.</w:t>
+      </w:r>
+    </w:p>
+    <w:p>
+      <w:pPr>
+        <w:pStyle w:val="BodyTextIndent"/>
+      </w:pPr>
+      <w:r>
+        <w:t xml:space="preserve">La table </w:t>
+      </w:r>
+      <w:proofErr w:type="spellStart"/>
+      <w:r>
+        <w:t>t_category</w:t>
+      </w:r>
+      <w:proofErr w:type="spellEnd"/>
+      <w:r>
+        <w:t xml:space="preserve"> contient le nom de la catégorie et </w:t>
+      </w:r>
+      <w:proofErr w:type="spellStart"/>
+      <w:r>
+        <w:t>l’id</w:t>
+      </w:r>
+      <w:proofErr w:type="spellEnd"/>
       <w:r>
         <w:t>.</w:t>
       </w:r>
     </w:p>
     <w:p>
       <w:pPr>
-        <w:pStyle w:val="Retraitcorpsdetexte"/>
-      </w:pPr>
-      <w:r>
-        <w:t>À relever le cas des notes des utilisateurs, qui sont un cas à part. Nous avons créé une table à part pour les évaluations, possédant deux clés étrangères, vers t_book et t_user.</w:t>
-      </w:r>
-    </w:p>
-    <w:p>
-      <w:pPr>
-        <w:pStyle w:val="Retraitcorpsdetexte"/>
-      </w:pPr>
-    </w:p>
-    <w:p>
-      <w:pPr>
-        <w:pStyle w:val="Retraitcorpsdetexte"/>
-      </w:pPr>
-      <w:r>
-        <w:t>Enfin reste la table t_evaluate qui garde en mémoire les évaluations données par qui et pour quel livre, avec des champs supplémentaires tel qu’un commentaire.</w:t>
-      </w:r>
-    </w:p>
-    <w:p>
-      <w:pPr>
-        <w:pStyle w:val="Retraitcorpsdetexte"/>
-      </w:pPr>
-    </w:p>
-    <w:p>
-      <w:pPr>
-        <w:pStyle w:val="Retraitcorpsdetexte"/>
-      </w:pPr>
-      <w:r>
-        <w:t xml:space="preserve">Au final, nous avons créé une classe PHP database qui communique avec la </w:t>
+        <w:pStyle w:val="BodyTextIndent"/>
+      </w:pPr>
+      <w:r>
+        <w:t xml:space="preserve">La table </w:t>
+      </w:r>
+      <w:proofErr w:type="spellStart"/>
+      <w:r>
+        <w:t>t_editor</w:t>
+      </w:r>
+      <w:proofErr w:type="spellEnd"/>
+      <w:r>
+        <w:t xml:space="preserve"> contient le nom de l’éditeur et </w:t>
+      </w:r>
+      <w:proofErr w:type="spellStart"/>
+      <w:r>
+        <w:t>l’id</w:t>
+      </w:r>
+      <w:proofErr w:type="spellEnd"/>
+      <w:r>
+        <w:t>.</w:t>
+      </w:r>
+    </w:p>
+    <w:p>
+      <w:pPr>
+        <w:pStyle w:val="BodyTextIndent"/>
+      </w:pPr>
+      <w:r>
+        <w:t xml:space="preserve">La table </w:t>
+      </w:r>
+      <w:proofErr w:type="spellStart"/>
+      <w:r>
+        <w:t>t_user</w:t>
+      </w:r>
+      <w:proofErr w:type="spellEnd"/>
+      <w:r>
+        <w:t xml:space="preserve"> contient le pseudo utilisé par l’utilisateur, son mot de passe, haché afin de le rendre illisible, et son id. </w:t>
+      </w:r>
+    </w:p>
+    <w:p>
+      <w:pPr>
+        <w:pStyle w:val="BodyTextIndent"/>
+      </w:pPr>
+      <w:r>
+        <w:t xml:space="preserve">La table </w:t>
+      </w:r>
+      <w:proofErr w:type="spellStart"/>
+      <w:r>
+        <w:t>t_book</w:t>
+      </w:r>
+      <w:proofErr w:type="spellEnd"/>
+      <w:r>
+        <w:t xml:space="preserve">, elle, contient le titre, le nombre de pages, le lien vers le </w:t>
+      </w:r>
+      <w:proofErr w:type="spellStart"/>
+      <w:r>
+        <w:t>pdf</w:t>
+      </w:r>
+      <w:proofErr w:type="spellEnd"/>
+      <w:r>
+        <w:t xml:space="preserve"> d’un extrait du livre, un court résumé, l’année d’édition, un lien vers l’image de couverture, son id et </w:t>
+      </w:r>
+      <w:r>
+        <w:t xml:space="preserve">des clés étrangères appartenant à </w:t>
+      </w:r>
+      <w:proofErr w:type="spellStart"/>
+      <w:r>
+        <w:t>t_author</w:t>
+      </w:r>
+      <w:proofErr w:type="spellEnd"/>
+      <w:r>
+        <w:t xml:space="preserve">, </w:t>
+      </w:r>
+      <w:proofErr w:type="spellStart"/>
+      <w:r>
+        <w:t>t_category</w:t>
+      </w:r>
+      <w:proofErr w:type="spellEnd"/>
+      <w:r>
+        <w:t xml:space="preserve">, </w:t>
+      </w:r>
+      <w:proofErr w:type="spellStart"/>
+      <w:r>
+        <w:t>t_editor</w:t>
+      </w:r>
+      <w:proofErr w:type="spellEnd"/>
+      <w:r>
+        <w:t xml:space="preserve"> et </w:t>
+      </w:r>
+      <w:proofErr w:type="spellStart"/>
+      <w:r>
+        <w:t>t_user</w:t>
+      </w:r>
+      <w:proofErr w:type="spellEnd"/>
+      <w:r>
+        <w:t>.</w:t>
+      </w:r>
+    </w:p>
+    <w:p>
+      <w:pPr>
+        <w:pStyle w:val="BodyTextIndent"/>
+      </w:pPr>
+      <w:r>
+        <w:t xml:space="preserve">À relever le cas des notes des utilisateurs, qui sont un cas à part. Nous avons créé une table à part pour les évaluations, possédant deux clés étrangères, vers </w:t>
+      </w:r>
+      <w:proofErr w:type="spellStart"/>
+      <w:r>
+        <w:t>t_book</w:t>
+      </w:r>
+      <w:proofErr w:type="spellEnd"/>
+      <w:r>
+        <w:t xml:space="preserve"> et </w:t>
+      </w:r>
+      <w:proofErr w:type="spellStart"/>
+      <w:r>
+        <w:t>t_user</w:t>
+      </w:r>
+      <w:proofErr w:type="spellEnd"/>
+      <w:r>
+        <w:t>.</w:t>
+      </w:r>
+    </w:p>
+    <w:p>
+      <w:pPr>
+        <w:pStyle w:val="BodyTextIndent"/>
+      </w:pPr>
+    </w:p>
+    <w:p>
+      <w:pPr>
+        <w:pStyle w:val="BodyTextIndent"/>
+      </w:pPr>
+      <w:r>
+        <w:t xml:space="preserve">Enfin reste la table </w:t>
+      </w:r>
+      <w:proofErr w:type="spellStart"/>
+      <w:r>
+        <w:t>t_evaluate</w:t>
+      </w:r>
+      <w:proofErr w:type="spellEnd"/>
+      <w:r>
+        <w:t xml:space="preserve"> qui garde en mémoire les évaluations données par qui et pour quel livre, avec des champs supplémentaires tel qu’un commentaire.</w:t>
+      </w:r>
+    </w:p>
+    <w:p>
+      <w:pPr>
+        <w:pStyle w:val="BodyTextIndent"/>
+      </w:pPr>
+    </w:p>
+    <w:p>
+      <w:pPr>
+        <w:pStyle w:val="BodyTextIndent"/>
+      </w:pPr>
+      <w:r>
+        <w:t xml:space="preserve">Au final, nous avons créé une classe PHP </w:t>
+      </w:r>
+      <w:proofErr w:type="spellStart"/>
+      <w:r>
+        <w:t>database</w:t>
+      </w:r>
+      <w:proofErr w:type="spellEnd"/>
+      <w:r>
+        <w:t xml:space="preserve"> qui communique avec la </w:t>
       </w:r>
       <w:r>
         <w:t>base de données</w:t>
       </w:r>
       <w:r>
-        <w:t xml:space="preserve"> avec quelques méthodes génériques, où les arguments passés, tels que le nom de la table, le nom des colonnes, etc, changent le comportement du tout au tout de la fonction.</w:t>
-      </w:r>
-    </w:p>
-    <w:p>
-      <w:pPr>
-        <w:pStyle w:val="Retraitcorpsdetexte"/>
+        <w:t xml:space="preserve"> avec quelques méthodes génériques, où les arguments passés, tels que le nom de la table, le nom des colonnes, </w:t>
+      </w:r>
+      <w:proofErr w:type="spellStart"/>
+      <w:r>
+        <w:t>etc</w:t>
+      </w:r>
+      <w:proofErr w:type="spellEnd"/>
+      <w:r>
+        <w:t>, changent le comportement du tout au tout de la fonction.</w:t>
+      </w:r>
+    </w:p>
+    <w:p>
+      <w:pPr>
+        <w:pStyle w:val="BodyTextIndent"/>
       </w:pPr>
       <w:r>
         <w:t>On distingue au sein de celle-ci plusieurs types de fonctions :</w:t>
@@ -2121,31 +2171,63 @@
     </w:p>
     <w:p>
       <w:pPr>
-        <w:pStyle w:val="Retraitcorpsdetexte"/>
+        <w:pStyle w:val="BodyTextIndent"/>
         <w:numPr>
           <w:ilvl w:val="0"/>
           <w:numId w:val="49"/>
         </w:numPr>
       </w:pPr>
       <w:r>
-        <w:t>Les fonctions DataExistsAt : retournent -1 si la valeur n’existe pas dans la database.</w:t>
-      </w:r>
-    </w:p>
-    <w:p>
-      <w:pPr>
-        <w:pStyle w:val="Retraitcorpsdetexte"/>
+        <w:t xml:space="preserve">Les fonctions </w:t>
+      </w:r>
+      <w:proofErr w:type="spellStart"/>
+      <w:r>
+        <w:t>DataExistsAt</w:t>
+      </w:r>
+      <w:proofErr w:type="spellEnd"/>
+      <w:r>
+        <w:t xml:space="preserve"> : retournent -1 si la valeur n’existe pas dans la </w:t>
+      </w:r>
+      <w:proofErr w:type="spellStart"/>
+      <w:r>
+        <w:t>database</w:t>
+      </w:r>
+      <w:proofErr w:type="spellEnd"/>
+      <w:r>
+        <w:t>.</w:t>
+      </w:r>
+    </w:p>
+    <w:p>
+      <w:pPr>
+        <w:pStyle w:val="BodyTextIndent"/>
         <w:numPr>
           <w:ilvl w:val="0"/>
           <w:numId w:val="49"/>
         </w:numPr>
       </w:pPr>
       <w:r>
-        <w:t>Les fonctions AddData, qui ajoutent une valeur à la database et retournent l’index de cette nouvelle valeur.</w:t>
-      </w:r>
-    </w:p>
-    <w:p>
-      <w:pPr>
-        <w:pStyle w:val="Retraitcorpsdetexte"/>
+        <w:t xml:space="preserve">Les fonctions </w:t>
+      </w:r>
+      <w:proofErr w:type="spellStart"/>
+      <w:r>
+        <w:t>AddData</w:t>
+      </w:r>
+      <w:proofErr w:type="spellEnd"/>
+      <w:r>
+        <w:t xml:space="preserve">, qui ajoutent une valeur à la </w:t>
+      </w:r>
+      <w:proofErr w:type="spellStart"/>
+      <w:r>
+        <w:t>database</w:t>
+      </w:r>
+      <w:proofErr w:type="spellEnd"/>
+      <w:r>
+        <w:t xml:space="preserve"> et retournent l’index de cette nouvelle valeur.</w:t>
+      </w:r>
+    </w:p>
+    <w:p>
+      <w:pPr>
+        <w:pStyle w:val="BodyTextIndent"/>
         <w:numPr>
           <w:ilvl w:val="0"/>
           <w:numId w:val="49"/>
@@ -2154,9 +2236,11 @@
       <w:r>
         <w:t xml:space="preserve">Les fonctions </w:t>
       </w:r>
-      <w:r>
-        <w:t>getData</w:t>
-      </w:r>
+      <w:proofErr w:type="spellStart"/>
+      <w:r>
+        <w:t>Get</w:t>
+      </w:r>
+      <w:proofErr w:type="spellEnd"/>
       <w:r>
         <w:t xml:space="preserve"> qui retournent une valeur du tableau, si ce n’est tout le tableau entier, selon certains critères, défini en fonction.</w:t>
       </w:r>
@@ -2164,97 +2248,174 @@
     <w:p/>
     <w:p>
       <w:pPr>
-        <w:pStyle w:val="Titre2"/>
-      </w:pPr>
-      <w:bookmarkStart w:id="4" w:name="_Toc60404321"/>
+        <w:pStyle w:val="Heading2"/>
+      </w:pPr>
+      <w:bookmarkStart w:id="5" w:name="_Toc60584085"/>
       <w:r>
         <w:t>UML</w:t>
       </w:r>
-      <w:bookmarkEnd w:id="4"/>
-    </w:p>
-    <w:p>
-      <w:pPr>
-        <w:pStyle w:val="Retraitcorpsdetexte"/>
-      </w:pPr>
-    </w:p>
-    <w:p>
-      <w:pPr>
-        <w:pStyle w:val="Retraitcorpsdetexte"/>
-      </w:pPr>
-      <w:r>
-        <w:t>Conformément au cahier des charges, nous avons adopté une hiérarchie de fichiers et logique de code MVC. C’est-à-dire que toute la logique du code est exécutée dans les fichiers php dans le dossier controller, et que toute la partie visuelle réside dans les fichiers html du dossier view. Enfin, la partie d’interaction avec les données se fait via le dossier model, et plus spécifiquement la classe database</w:t>
-      </w:r>
-      <w:r>
-        <w:t>.</w:t>
-      </w:r>
-    </w:p>
-    <w:p>
-      <w:pPr>
-        <w:rPr>
-          <w:rFonts w:asciiTheme="majorHAnsi" w:hAnsiTheme="majorHAnsi" w:cs="Arial"/>
-          <w:sz w:val="28"/>
-          <w:szCs w:val="28"/>
-        </w:rPr>
-      </w:pPr>
+      <w:bookmarkEnd w:id="5"/>
+    </w:p>
+    <w:p>
+      <w:pPr>
+        <w:pStyle w:val="BodyTextIndent"/>
+      </w:pPr>
+    </w:p>
+    <w:p>
+      <w:pPr>
+        <w:pStyle w:val="BodyTextIndent"/>
+      </w:pPr>
+      <w:r>
+        <w:t xml:space="preserve">Conformément au cahier des charges, nous avons adopté une hiérarchie de fichiers et logique de code MVC. C’est-à-dire que toute la logique du code est exécutée dans les fichiers </w:t>
+      </w:r>
+      <w:proofErr w:type="spellStart"/>
+      <w:r>
+        <w:t>php</w:t>
+      </w:r>
+      <w:proofErr w:type="spellEnd"/>
+      <w:r>
+        <w:t xml:space="preserve"> dans le dossier </w:t>
+      </w:r>
+      <w:proofErr w:type="spellStart"/>
+      <w:r>
+        <w:t>controller</w:t>
+      </w:r>
+      <w:proofErr w:type="spellEnd"/>
+      <w:r>
+        <w:t xml:space="preserve">, et que toute la partie visuelle réside dans les fichiers html du dossier </w:t>
+      </w:r>
+      <w:proofErr w:type="spellStart"/>
+      <w:r>
+        <w:t>view</w:t>
+      </w:r>
+      <w:proofErr w:type="spellEnd"/>
+      <w:r>
+        <w:t>. Enfin, la partie d’interaction avec les données se fait via le dossier model, et plus spécifiquement la classe</w:t>
+      </w:r>
+      <w:r>
+        <w:t xml:space="preserve"> </w:t>
+      </w:r>
+      <w:proofErr w:type="spellStart"/>
+      <w:r>
+        <w:t>D</w:t>
+      </w:r>
+      <w:r>
+        <w:t>atabase</w:t>
+      </w:r>
+      <w:proofErr w:type="spellEnd"/>
+      <w:r>
+        <w:t>, dont sa structure a déjà été évoquée dans le point précédent, concernant le MCD/MLD/MPD.</w:t>
+      </w:r>
+    </w:p>
+    <w:p>
+      <w:pPr>
+        <w:pStyle w:val="BodyTextIndent"/>
+      </w:pPr>
+    </w:p>
+    <w:p>
+      <w:pPr>
+        <w:pStyle w:val="BodyTextIndent"/>
+      </w:pPr>
+      <w:r>
+        <w:t xml:space="preserve">Nous avons également créé un fichier </w:t>
+      </w:r>
+      <w:proofErr w:type="spellStart"/>
+      <w:r>
+        <w:t>php</w:t>
+      </w:r>
+      <w:proofErr w:type="spellEnd"/>
+      <w:r>
+        <w:t xml:space="preserve"> contenant plusieurs méthodes dont nous nous sommes rendus comptes que leur utilisation revenait à travers les pages du site internet.</w:t>
+      </w:r>
       <w:r>
         <w:br w:type="page"/>
       </w:r>
     </w:p>
     <w:p>
       <w:pPr>
-        <w:pStyle w:val="Titre1"/>
-      </w:pPr>
-      <w:bookmarkStart w:id="5" w:name="_Toc60404322"/>
+        <w:pStyle w:val="Heading1"/>
+      </w:pPr>
+      <w:bookmarkStart w:id="6" w:name="_Toc60584086"/>
       <w:r>
         <w:lastRenderedPageBreak/>
         <w:t>Réalisation</w:t>
       </w:r>
-      <w:bookmarkEnd w:id="5"/>
-    </w:p>
-    <w:p>
-      <w:pPr>
-        <w:pStyle w:val="Titre2"/>
-      </w:pPr>
-      <w:bookmarkStart w:id="6" w:name="_Toc60404323"/>
+      <w:bookmarkEnd w:id="6"/>
+    </w:p>
+    <w:p>
+      <w:pPr>
+        <w:pStyle w:val="Heading2"/>
+      </w:pPr>
+      <w:bookmarkStart w:id="7" w:name="_Toc60584087"/>
       <w:r>
         <w:t>Algorithme login</w:t>
       </w:r>
-      <w:bookmarkEnd w:id="6"/>
-    </w:p>
-    <w:p>
-      <w:pPr>
-        <w:pStyle w:val="Retraitcorpsdetexte"/>
-      </w:pPr>
-    </w:p>
-    <w:p>
-      <w:pPr>
-        <w:pStyle w:val="Retraitcorpsdetexte"/>
-      </w:pPr>
-      <w:r>
-        <w:t>Une fois les informations du login entrées par l’utilisateur, l’on vérifie si l’utilisateur existe bien dans la database et, le cas échéant, si le mot de passe entré correspond à celui sauvegardé, sous forme de hash, via la méthode php password_verify.</w:t>
-      </w:r>
-    </w:p>
-    <w:p>
-      <w:pPr>
-        <w:pStyle w:val="Retraitcorpsdetexte"/>
-      </w:pPr>
-    </w:p>
-    <w:p>
-      <w:pPr>
-        <w:pStyle w:val="Retraitcorpsdetexte"/>
-      </w:pPr>
-      <w:r>
-        <w:t>On sauvegarde à ce moment dans les variables de sessions le nom d’utilisateur ainsi qu’une variable attestant du succès de la connexion.</w:t>
-      </w:r>
-    </w:p>
-    <w:p>
-      <w:pPr>
-        <w:pStyle w:val="Retraitcorpsdetexte"/>
-      </w:pPr>
-    </w:p>
-    <w:p>
-      <w:pPr>
-        <w:pStyle w:val="Retraitcorpsdetexte"/>
+      <w:bookmarkEnd w:id="7"/>
+    </w:p>
+    <w:p>
+      <w:pPr>
+        <w:pStyle w:val="BodyTextIndent"/>
+      </w:pPr>
+    </w:p>
+    <w:p>
+      <w:pPr>
+        <w:pStyle w:val="BodyTextIndent"/>
+      </w:pPr>
+      <w:r>
+        <w:t xml:space="preserve">Une fois les informations du login entrées par l’utilisateur, l’on vérifie si l’utilisateur existe bien dans la </w:t>
+      </w:r>
+      <w:proofErr w:type="spellStart"/>
+      <w:r>
+        <w:t>database</w:t>
+      </w:r>
+      <w:proofErr w:type="spellEnd"/>
+      <w:r>
+        <w:t xml:space="preserve"> et, le cas échéant, si le mot de passe entré correspond à celui sauvegardé, sous forme de hash, via la méthode </w:t>
+      </w:r>
+      <w:proofErr w:type="spellStart"/>
+      <w:r>
+        <w:t>php</w:t>
+      </w:r>
+      <w:proofErr w:type="spellEnd"/>
+      <w:r>
+        <w:t xml:space="preserve"> </w:t>
+      </w:r>
+      <w:proofErr w:type="spellStart"/>
+      <w:r>
+        <w:t>password_verify</w:t>
+      </w:r>
+      <w:proofErr w:type="spellEnd"/>
+      <w:r>
+        <w:t>.</w:t>
+      </w:r>
+    </w:p>
+    <w:p>
+      <w:pPr>
+        <w:pStyle w:val="BodyTextIndent"/>
+      </w:pPr>
+    </w:p>
+    <w:p>
+      <w:pPr>
+        <w:pStyle w:val="BodyTextIndent"/>
+      </w:pPr>
+      <w:r>
+        <w:t>On sauvegarde à ce moment dans les variables de sessions le nom d’utilisateur</w:t>
+      </w:r>
+      <w:r>
+        <w:t xml:space="preserve"> </w:t>
+      </w:r>
+      <w:r>
+        <w:t>ainsi qu’une variable attestant du succès de la connexion.</w:t>
+      </w:r>
+    </w:p>
+    <w:p>
+      <w:pPr>
+        <w:pStyle w:val="BodyTextIndent"/>
+      </w:pPr>
+    </w:p>
+    <w:p>
+      <w:pPr>
+        <w:pStyle w:val="BodyTextIndent"/>
       </w:pPr>
       <w:r>
         <w:t>On vérifiera alors dans chacune des pages nécessitant de s’authentifier la valeur de cette seconde variable.</w:t>
@@ -2262,27 +2423,27 @@
     </w:p>
     <w:p>
       <w:pPr>
-        <w:pStyle w:val="Retraitcorpsdetexte"/>
-      </w:pPr>
-    </w:p>
-    <w:p>
-      <w:pPr>
-        <w:pStyle w:val="Titre2"/>
-      </w:pPr>
-      <w:bookmarkStart w:id="7" w:name="_Toc60404324"/>
+        <w:pStyle w:val="BodyTextIndent"/>
+      </w:pPr>
+    </w:p>
+    <w:p>
+      <w:pPr>
+        <w:pStyle w:val="Heading2"/>
+      </w:pPr>
+      <w:bookmarkStart w:id="8" w:name="_Toc60584088"/>
       <w:r>
         <w:t>Appréciation moyenne</w:t>
       </w:r>
-      <w:bookmarkEnd w:id="7"/>
-    </w:p>
-    <w:p>
-      <w:pPr>
-        <w:pStyle w:val="Retraitcorpsdetexte"/>
-      </w:pPr>
-    </w:p>
-    <w:p>
-      <w:pPr>
-        <w:pStyle w:val="Retraitcorpsdetexte"/>
+      <w:bookmarkEnd w:id="8"/>
+    </w:p>
+    <w:p>
+      <w:pPr>
+        <w:pStyle w:val="BodyTextIndent"/>
+      </w:pPr>
+    </w:p>
+    <w:p>
+      <w:pPr>
+        <w:pStyle w:val="BodyTextIndent"/>
       </w:pPr>
       <w:r>
         <w:t>Afin de procéder à ces opérations nous avons dû créer une table concernant les évaluations, les notes, dans la base de données, voir point plus haut concernant la conception du MCD/MLD.</w:t>
@@ -2290,12 +2451,12 @@
     </w:p>
     <w:p>
       <w:pPr>
-        <w:pStyle w:val="Retraitcorpsdetexte"/>
-      </w:pPr>
-    </w:p>
-    <w:p>
-      <w:pPr>
-        <w:pStyle w:val="Retraitcorpsdetexte"/>
+        <w:pStyle w:val="BodyTextIndent"/>
+      </w:pPr>
+    </w:p>
+    <w:p>
+      <w:pPr>
+        <w:pStyle w:val="BodyTextIndent"/>
       </w:pPr>
       <w:r>
         <w:t xml:space="preserve">Pour calculer une moyenne, </w:t>
@@ -2309,12 +2470,12 @@
     </w:p>
     <w:p>
       <w:pPr>
-        <w:pStyle w:val="Retraitcorpsdetexte"/>
-      </w:pPr>
-    </w:p>
-    <w:p>
-      <w:pPr>
-        <w:pStyle w:val="Retraitcorpsdetexte"/>
+        <w:pStyle w:val="BodyTextIndent"/>
+      </w:pPr>
+    </w:p>
+    <w:p>
+      <w:pPr>
+        <w:pStyle w:val="BodyTextIndent"/>
       </w:pPr>
       <w:r>
         <w:t>Enfin,</w:t>
@@ -2331,47 +2492,67 @@
     </w:p>
     <w:p>
       <w:pPr>
-        <w:pStyle w:val="Titre2"/>
-      </w:pPr>
-      <w:bookmarkStart w:id="8" w:name="_Toc60404325"/>
+        <w:pStyle w:val="Heading2"/>
+      </w:pPr>
+      <w:bookmarkStart w:id="9" w:name="_Toc60584089"/>
       <w:r>
         <w:lastRenderedPageBreak/>
         <w:t>Explication écoconception</w:t>
       </w:r>
-      <w:bookmarkEnd w:id="8"/>
-    </w:p>
-    <w:p>
-      <w:pPr>
-        <w:pStyle w:val="Retraitcorpsdetexte"/>
-      </w:pPr>
-    </w:p>
-    <w:p>
-      <w:pPr>
-        <w:pStyle w:val="Retraitcorpsdetexte"/>
-      </w:pPr>
-      <w:r>
-        <w:t>Pour l’écoconception, nous avons décidé de lister les différentes choses que l’on pouvait faire dans ce sens au début du projet, puis les implémenter au fur et à mesure, ou orienter le projet dans ce sens si cela relève une plus grande organisation.</w:t>
-      </w:r>
-    </w:p>
-    <w:p>
-      <w:pPr>
-        <w:pStyle w:val="Retraitcorpsdetexte"/>
+      <w:bookmarkEnd w:id="9"/>
+    </w:p>
+    <w:p>
+      <w:pPr>
+        <w:pStyle w:val="BodyTextIndent"/>
+      </w:pPr>
+    </w:p>
+    <w:p>
+      <w:pPr>
+        <w:pStyle w:val="BodyTextIndent"/>
+      </w:pPr>
+      <w:r>
+        <w:t>Pour l’écoconception, nous avons décidé de lister les différentes choses que l’on pouvait faire dans ce sens au début du projet, puis les implémenter au fur et à mesure, ou orienter le projet dans ce sens si cela rel</w:t>
+      </w:r>
+      <w:r>
+        <w:t>e</w:t>
+      </w:r>
+      <w:r>
+        <w:t>v</w:t>
+      </w:r>
+      <w:r>
+        <w:t>ait d’</w:t>
+      </w:r>
+      <w:r>
+        <w:t>une plus grande organisation.</w:t>
+      </w:r>
+    </w:p>
+    <w:p>
+      <w:pPr>
+        <w:pStyle w:val="BodyTextIndent"/>
       </w:pPr>
       <w:r>
         <w:t xml:space="preserve">En effet, les points varient, allant de « Minification </w:t>
       </w:r>
       <w:r>
-        <w:t>des fichiers » à « utilisation d’un framework ». Autant le premier est trivial, et ne demande qu’un peu de temps alloué sur la fin du projet, autant le dernier nécessite du travail en amont et une vision d’ensemble.</w:t>
-      </w:r>
-    </w:p>
-    <w:p>
-      <w:pPr>
-        <w:pStyle w:val="Retraitcorpsdetexte"/>
-      </w:pPr>
-    </w:p>
-    <w:p>
-      <w:pPr>
-        <w:pStyle w:val="Retraitcorpsdetexte"/>
+        <w:t xml:space="preserve">des fichiers » à « utilisation d’un </w:t>
+      </w:r>
+      <w:proofErr w:type="spellStart"/>
+      <w:r>
+        <w:t>framework</w:t>
+      </w:r>
+      <w:proofErr w:type="spellEnd"/>
+      <w:r>
+        <w:t> ». Autant le premier est trivial, et ne demande qu’un peu de temps alloué sur la fin du projet, autant le dernier nécessite du travail en amont et une vision d’ensemble.</w:t>
+      </w:r>
+    </w:p>
+    <w:p>
+      <w:pPr>
+        <w:pStyle w:val="BodyTextIndent"/>
+      </w:pPr>
+    </w:p>
+    <w:p>
+      <w:pPr>
+        <w:pStyle w:val="BodyTextIndent"/>
       </w:pPr>
       <w:r>
         <w:t>Je vais donc lister les différents points que nous avons relevé et ce qui a été fait dans ce sens pour chacun de ceux-ci :</w:t>
@@ -2379,7 +2560,7 @@
     </w:p>
     <w:p>
       <w:pPr>
-        <w:pStyle w:val="Retraitcorpsdetexte"/>
+        <w:pStyle w:val="BodyTextIndent"/>
         <w:numPr>
           <w:ilvl w:val="0"/>
           <w:numId w:val="48"/>
@@ -2388,10 +2569,13 @@
       <w:r>
         <w:t xml:space="preserve">Minification des fichiers : </w:t>
       </w:r>
-    </w:p>
-    <w:p>
-      <w:pPr>
-        <w:pStyle w:val="Retraitcorpsdetexte"/>
+      <w:r>
+        <w:t>notre site ne disposant pas de CSS, nous avons pu faire cela pour les pages HTML et PHP</w:t>
+      </w:r>
+    </w:p>
+    <w:p>
+      <w:pPr>
+        <w:pStyle w:val="BodyTextIndent"/>
         <w:numPr>
           <w:ilvl w:val="0"/>
           <w:numId w:val="48"/>
@@ -2401,54 +2585,81 @@
         <w:t>Compression des médias utilisés :</w:t>
       </w:r>
       <w:r>
-        <w:t xml:space="preserve"> Nous n’utilisons pas d’images ou de fichiers sur notre site, excepté ceux envoyés par les utilisateurs concernant les livres. Mais, en raison du temps, nous n’avons pas pu trouver une solution pour compresser ces fichiers autant que faire se peut.</w:t>
-      </w:r>
-    </w:p>
-    <w:p>
-      <w:pPr>
-        <w:pStyle w:val="Retraitcorpsdetexte"/>
+        <w:t xml:space="preserve"> Nous n’utilisons pas d’images ou de fichiers sur notre site, excepté ceux envoyés par les utilisateurs concernant les livres. Mais, en raison du temps, nous n’avons pas pu trouver une solution pour compresser ces fichiers</w:t>
+      </w:r>
+      <w:r>
+        <w:t>, cela reste un point améliorable pour le futur néanmoins</w:t>
+      </w:r>
+    </w:p>
+    <w:p>
+      <w:pPr>
+        <w:pStyle w:val="BodyTextIndent"/>
         <w:numPr>
           <w:ilvl w:val="0"/>
           <w:numId w:val="48"/>
         </w:numPr>
       </w:pPr>
       <w:r>
-        <w:t xml:space="preserve">Images sprite : </w:t>
-      </w:r>
-    </w:p>
-    <w:p>
-      <w:pPr>
-        <w:pStyle w:val="Retraitcorpsdetexte"/>
+        <w:t xml:space="preserve">Utilisation d’un </w:t>
+      </w:r>
+      <w:proofErr w:type="spellStart"/>
+      <w:r>
+        <w:t>framework</w:t>
+      </w:r>
+      <w:proofErr w:type="spellEnd"/>
+      <w:r>
+        <w:t xml:space="preserve"> : </w:t>
+      </w:r>
+      <w:r>
+        <w:t xml:space="preserve">Nous utilisons Bootstrap. Nous aurions aussi pu utiliser </w:t>
+      </w:r>
+      <w:proofErr w:type="spellStart"/>
+      <w:r>
+        <w:t>Laravel</w:t>
+      </w:r>
+      <w:proofErr w:type="spellEnd"/>
+      <w:r>
+        <w:t>. Mais cela aurait requis une prise de décision dès le début, ce qui n’a pas été fait.</w:t>
+      </w:r>
+    </w:p>
+    <w:p>
+      <w:pPr>
+        <w:pStyle w:val="BodyTextIndent"/>
         <w:numPr>
           <w:ilvl w:val="0"/>
           <w:numId w:val="48"/>
         </w:numPr>
       </w:pPr>
       <w:r>
-        <w:t xml:space="preserve">Utilisation d’un framework : </w:t>
-      </w:r>
-      <w:r>
-        <w:t>Nous utilisons Bootstrap. Nous aurions aussi pu utiliser Laravel. Mais cela aurait requis une prise de décision dès le début, ce qui n’a pas été fait.</w:t>
-      </w:r>
-    </w:p>
-    <w:p>
-      <w:pPr>
-        <w:pStyle w:val="Retraitcorpsdetexte"/>
+        <w:t xml:space="preserve">Limitation du nombre de requêtes http : </w:t>
+      </w:r>
+      <w:r>
+        <w:t xml:space="preserve">Le nombre de requêtes http est assez limité, nous utilisons même une seule page pour afficher plusieurs types d’informations, via l’utilisation des </w:t>
+      </w:r>
+      <w:proofErr w:type="spellStart"/>
+      <w:r>
+        <w:t>modals</w:t>
+      </w:r>
+      <w:proofErr w:type="spellEnd"/>
+      <w:r>
+        <w:t>, afin d’éviter trop de rechargement intempestif de pages.</w:t>
+      </w:r>
+    </w:p>
+    <w:p>
+      <w:pPr>
+        <w:pStyle w:val="BodyTextIndent"/>
         <w:numPr>
           <w:ilvl w:val="0"/>
           <w:numId w:val="48"/>
         </w:numPr>
       </w:pPr>
       <w:r>
-        <w:t xml:space="preserve">Limitation du nombre de requêtes http : </w:t>
-      </w:r>
-      <w:r>
-        <w:t>Nous évitons les rechargements de page intempestif.</w:t>
-      </w:r>
-    </w:p>
-    <w:p>
-      <w:pPr>
-        <w:pStyle w:val="Retraitcorpsdetexte"/>
+        <w:t>Limitation des requêtes SQL : lorsque des requêtes SQL doivent être traitées par la base de données, celles-ci ont été conçues dans le but d’optimiser en tête, exemple, pour la page d’accueil, nous n’affichons que les 5 derniers livres ajoutés, une limite est donc appliquée via la requête SQL, pas via le code PHP.</w:t>
+      </w:r>
+    </w:p>
+    <w:p>
+      <w:pPr>
+        <w:pStyle w:val="BodyTextIndent"/>
         <w:numPr>
           <w:ilvl w:val="0"/>
           <w:numId w:val="48"/>
@@ -2469,7 +2680,7 @@
     </w:p>
     <w:p>
       <w:pPr>
-        <w:pStyle w:val="Retraitcorpsdetexte"/>
+        <w:pStyle w:val="BodyTextIndent"/>
         <w:numPr>
           <w:ilvl w:val="0"/>
           <w:numId w:val="48"/>
@@ -2481,7 +2692,7 @@
     </w:p>
     <w:p>
       <w:pPr>
-        <w:pStyle w:val="Retraitcorpsdetexte"/>
+        <w:pStyle w:val="BodyTextIndent"/>
         <w:numPr>
           <w:ilvl w:val="0"/>
           <w:numId w:val="48"/>
@@ -2490,10 +2701,13 @@
       <w:r>
         <w:t xml:space="preserve">Élimination des fonctionnalités inutiles : </w:t>
       </w:r>
-    </w:p>
-    <w:p>
-      <w:pPr>
-        <w:pStyle w:val="Retraitcorpsdetexte"/>
+      <w:r>
+        <w:t>Notre site ne contient que des fonctionnalités utiles et mentionnées sur le cahier des charges.</w:t>
+      </w:r>
+    </w:p>
+    <w:p>
+      <w:pPr>
+        <w:pStyle w:val="BodyTextIndent"/>
         <w:numPr>
           <w:ilvl w:val="0"/>
           <w:numId w:val="48"/>
@@ -2505,7 +2719,7 @@
     </w:p>
     <w:p>
       <w:pPr>
-        <w:pStyle w:val="Retraitcorpsdetexte"/>
+        <w:pStyle w:val="BodyTextIndent"/>
         <w:numPr>
           <w:ilvl w:val="0"/>
           <w:numId w:val="48"/>
@@ -2514,15 +2728,18 @@
       <w:r>
         <w:t xml:space="preserve">Limiter le recours aux plugins : </w:t>
       </w:r>
-    </w:p>
-    <w:p>
-      <w:pPr>
-        <w:pStyle w:val="Retraitcorpsdetexte"/>
-      </w:pPr>
-    </w:p>
-    <w:p>
-      <w:pPr>
-        <w:pStyle w:val="Retraitcorpsdetexte"/>
+      <w:r>
+        <w:t>Nous n’utilisons pas de plugins</w:t>
+      </w:r>
+    </w:p>
+    <w:p>
+      <w:pPr>
+        <w:pStyle w:val="BodyTextIndent"/>
+      </w:pPr>
+    </w:p>
+    <w:p>
+      <w:pPr>
+        <w:pStyle w:val="BodyTextIndent"/>
       </w:pPr>
       <w:r>
         <w:t>Au final nous avons tenté de tendre vers l’écoconception autant que faire se peut mais des obstacles techniques se sont dressés sur notre chemin. Pour un prochain projet nous serons au fait de ceux-ci et saurons les éviter.</w:t>
@@ -2535,23 +2752,23 @@
     </w:p>
     <w:p>
       <w:pPr>
-        <w:pStyle w:val="Titre1"/>
-      </w:pPr>
-      <w:bookmarkStart w:id="9" w:name="_Toc60404326"/>
+        <w:pStyle w:val="Heading1"/>
+      </w:pPr>
+      <w:bookmarkStart w:id="10" w:name="_Toc60584090"/>
       <w:r>
         <w:lastRenderedPageBreak/>
         <w:t>Tests</w:t>
       </w:r>
-      <w:bookmarkEnd w:id="9"/>
-    </w:p>
-    <w:p>
-      <w:pPr>
-        <w:pStyle w:val="Corpsdetexte"/>
-      </w:pPr>
-    </w:p>
-    <w:p>
-      <w:pPr>
-        <w:pStyle w:val="Corpsdetexte"/>
+      <w:bookmarkEnd w:id="10"/>
+    </w:p>
+    <w:p>
+      <w:pPr>
+        <w:pStyle w:val="BodyText"/>
+      </w:pPr>
+    </w:p>
+    <w:p>
+      <w:pPr>
+        <w:pStyle w:val="BodyText"/>
       </w:pPr>
       <w:r>
         <w:t>Accès et GET</w:t>
@@ -2562,7 +2779,7 @@
     </w:p>
     <w:p>
       <w:pPr>
-        <w:pStyle w:val="Corpsdetexte"/>
+        <w:pStyle w:val="BodyText"/>
       </w:pPr>
       <w:r>
         <w:t xml:space="preserve">Afin de vérifier que les accès sont correctement restreints, nous avons </w:t>
@@ -2573,7 +2790,7 @@
     </w:p>
     <w:p>
       <w:pPr>
-        <w:pStyle w:val="Corpsdetexte"/>
+        <w:pStyle w:val="BodyText"/>
       </w:pPr>
       <w:r>
         <w:t>Nous avons ensuite tenté de se diriger sur ces mêmes pages, mais avec un compte connecté, afin de s’assurer que tout fonctionne comme prévu.</w:t>
@@ -2581,12 +2798,12 @@
     </w:p>
     <w:p>
       <w:pPr>
-        <w:pStyle w:val="Corpsdetexte"/>
-      </w:pPr>
-    </w:p>
-    <w:p>
-      <w:pPr>
-        <w:pStyle w:val="Corpsdetexte"/>
+        <w:pStyle w:val="BodyText"/>
+      </w:pPr>
+    </w:p>
+    <w:p>
+      <w:pPr>
+        <w:pStyle w:val="BodyText"/>
       </w:pPr>
       <w:r>
         <w:t>Injections SQL, Caractères spéciaux :</w:t>
@@ -2594,15 +2811,28 @@
     </w:p>
     <w:p>
       <w:pPr>
-        <w:pStyle w:val="Corpsdetexte"/>
-      </w:pPr>
-      <w:r>
-        <w:t>Finalement, nous avons testé différents caractères connus pour créer des problèmes dans les champs de formulaire, tels que le simple guillement, le double, le crochet plus petit que/plus grand que, le signe égal, et, point-virgule, etc</w:t>
-      </w:r>
-    </w:p>
-    <w:p>
-      <w:pPr>
-        <w:pStyle w:val="Corpsdetexte"/>
+        <w:pStyle w:val="BodyText"/>
+      </w:pPr>
+      <w:r>
+        <w:t xml:space="preserve">Finalement, nous avons testé différents caractères connus pour créer des problèmes dans les champs de formulaire, tels que le simple </w:t>
+      </w:r>
+      <w:proofErr w:type="spellStart"/>
+      <w:r>
+        <w:t>guillement</w:t>
+      </w:r>
+      <w:proofErr w:type="spellEnd"/>
+      <w:r>
+        <w:t xml:space="preserve">, le double, le crochet plus petit que/plus grand que, le signe égal, et, point-virgule, </w:t>
+      </w:r>
+      <w:proofErr w:type="spellStart"/>
+      <w:r>
+        <w:t>etc</w:t>
+      </w:r>
+      <w:proofErr w:type="spellEnd"/>
+    </w:p>
+    <w:p>
+      <w:pPr>
+        <w:pStyle w:val="BodyText"/>
       </w:pPr>
       <w:r>
         <w:t>Bien entendu, nous avons testé les caractères exclus des expressions régulières, avant de les en exclure pour un second test</w:t>
@@ -2610,12 +2840,12 @@
     </w:p>
     <w:p>
       <w:pPr>
-        <w:pStyle w:val="Corpsdetexte"/>
-      </w:pPr>
-    </w:p>
-    <w:p>
-      <w:pPr>
-        <w:pStyle w:val="Corpsdetexte"/>
+        <w:pStyle w:val="BodyText"/>
+      </w:pPr>
+    </w:p>
+    <w:p>
+      <w:pPr>
+        <w:pStyle w:val="BodyText"/>
       </w:pPr>
       <w:r>
         <w:t>Base de donnée</w:t>
@@ -2629,7 +2859,7 @@
     </w:p>
     <w:p>
       <w:pPr>
-        <w:pStyle w:val="Corpsdetexte"/>
+        <w:pStyle w:val="BodyText"/>
       </w:pPr>
       <w:r>
         <w:t>Au fur et à mesure de l’avancement du projet, nous avions déjà la preuve que la base de données fonctionnait bien avant des index manquants, mais quid d’une base de données vide ? ou d’une neuve ? Ce sont d’autres tests que nous avons faits</w:t>
@@ -2645,35 +2875,35 @@
     </w:p>
     <w:p>
       <w:pPr>
-        <w:pStyle w:val="Titre1"/>
-      </w:pPr>
-      <w:bookmarkStart w:id="10" w:name="_Toc165969653"/>
-      <w:bookmarkStart w:id="11" w:name="_Toc60404327"/>
+        <w:pStyle w:val="Heading1"/>
+      </w:pPr>
+      <w:bookmarkStart w:id="11" w:name="_Toc165969653"/>
+      <w:bookmarkStart w:id="12" w:name="_Toc60584091"/>
       <w:r>
         <w:lastRenderedPageBreak/>
         <w:t>Conclusion</w:t>
       </w:r>
-      <w:bookmarkEnd w:id="10"/>
       <w:bookmarkEnd w:id="11"/>
-    </w:p>
-    <w:p>
-      <w:pPr>
-        <w:pStyle w:val="Titre2"/>
-      </w:pPr>
-      <w:bookmarkStart w:id="12" w:name="_Toc60404328"/>
+      <w:bookmarkEnd w:id="12"/>
+    </w:p>
+    <w:p>
+      <w:pPr>
+        <w:pStyle w:val="Heading2"/>
+      </w:pPr>
+      <w:bookmarkStart w:id="13" w:name="_Toc60584092"/>
       <w:r>
         <w:t>Générale</w:t>
       </w:r>
-      <w:bookmarkEnd w:id="12"/>
-    </w:p>
-    <w:p>
-      <w:pPr>
-        <w:pStyle w:val="Retraitcorpsdetexte"/>
-      </w:pPr>
-    </w:p>
-    <w:p>
-      <w:pPr>
-        <w:pStyle w:val="Retraitcorpsdetexte"/>
+      <w:bookmarkEnd w:id="13"/>
+    </w:p>
+    <w:p>
+      <w:pPr>
+        <w:pStyle w:val="BodyTextIndent"/>
+      </w:pPr>
+    </w:p>
+    <w:p>
+      <w:pPr>
+        <w:pStyle w:val="BodyTextIndent"/>
       </w:pPr>
       <w:r>
         <w:t xml:space="preserve">Ce projet nous a laissé une grande liberté, mais, en raison des critères comme la nécessité de le faire en MVC, ou d’inclure </w:t>
@@ -2684,7 +2914,7 @@
     </w:p>
     <w:p>
       <w:pPr>
-        <w:pStyle w:val="Retraitcorpsdetexte"/>
+        <w:pStyle w:val="BodyTextIndent"/>
       </w:pPr>
       <w:r>
         <w:t>L’ordre idéal aurait été, MVC puis Bootstrap, puis PDO, mais, la faute à un manque d’organisation et de connaissances, cela ne s’est bien évidemment pas réalisé ainsi.</w:t>
@@ -2692,12 +2922,12 @@
     </w:p>
     <w:p>
       <w:pPr>
-        <w:pStyle w:val="Retraitcorpsdetexte"/>
-      </w:pPr>
-    </w:p>
-    <w:p>
-      <w:pPr>
-        <w:pStyle w:val="Retraitcorpsdetexte"/>
+        <w:pStyle w:val="BodyTextIndent"/>
+      </w:pPr>
+    </w:p>
+    <w:p>
+      <w:pPr>
+        <w:pStyle w:val="BodyTextIndent"/>
       </w:pPr>
       <w:r>
         <w:t xml:space="preserve">Un autre point à relever serait la complexité de travailler à plusieurs sur un même projet. Cela concerne autant la division du travail de manière équitable et intelligente, éviter que deux personnes bossent sur la même partie de manière simultanée, que la gestion des conflits entre le travail effectué, notamment via un logiciel de gestionnaire de versions, ou encore la mise en commun </w:t>
@@ -2708,10 +2938,37 @@
     </w:p>
     <w:p>
       <w:pPr>
-        <w:pStyle w:val="Retraitcorpsdetexte"/>
-      </w:pPr>
-      <w:r>
-        <w:t>Autant de points que Git, et son interface visuelle Gitkraken, ont su grandement aider, à différents niveaux. Réussite aussi due à la bonne entente régnant entre les membres de l’équipe du projet.</w:t>
+        <w:pStyle w:val="BodyTextIndent"/>
+      </w:pPr>
+      <w:r>
+        <w:t xml:space="preserve">Autant de points que Git, et son interface visuelle </w:t>
+      </w:r>
+      <w:proofErr w:type="spellStart"/>
+      <w:r>
+        <w:t>Gitkraken</w:t>
+      </w:r>
+      <w:proofErr w:type="spellEnd"/>
+      <w:r>
+        <w:t>, ont su grandement aider, à différents niveaux. Réussite aussi due à la bonne entente régnant entre les membres de l’équipe du projet.</w:t>
+      </w:r>
+    </w:p>
+    <w:p>
+      <w:pPr>
+        <w:pStyle w:val="BodyTextIndent"/>
+      </w:pPr>
+    </w:p>
+    <w:p>
+      <w:pPr>
+        <w:pStyle w:val="BodyTextIndent"/>
+      </w:pPr>
+      <w:r>
+        <w:t>Au final, nous avons réalisé les objectifs</w:t>
+      </w:r>
+      <w:r>
+        <w:t xml:space="preserve"> nécessaires</w:t>
+      </w:r>
+      <w:r>
+        <w:t xml:space="preserve"> du cahier des charges, mais ceux considérés comme optionnels n’ont pas pu être atteints dans les temps.</w:t>
       </w:r>
     </w:p>
     <w:p>
@@ -2721,23 +2978,23 @@
     </w:p>
     <w:p>
       <w:pPr>
-        <w:pStyle w:val="Titre2"/>
-      </w:pPr>
-      <w:bookmarkStart w:id="13" w:name="_Toc60404329"/>
+        <w:pStyle w:val="Heading2"/>
+      </w:pPr>
+      <w:bookmarkStart w:id="14" w:name="_Toc60584093"/>
       <w:r>
         <w:lastRenderedPageBreak/>
         <w:t>Personnelle</w:t>
       </w:r>
-      <w:bookmarkEnd w:id="13"/>
-    </w:p>
-    <w:p>
-      <w:pPr>
-        <w:pStyle w:val="Retraitcorpsdetexte"/>
-      </w:pPr>
-    </w:p>
-    <w:p>
-      <w:pPr>
-        <w:pStyle w:val="Retraitcorpsdetexte"/>
+      <w:bookmarkEnd w:id="14"/>
+    </w:p>
+    <w:p>
+      <w:pPr>
+        <w:pStyle w:val="BodyTextIndent"/>
+      </w:pPr>
+    </w:p>
+    <w:p>
+      <w:pPr>
+        <w:pStyle w:val="BodyTextIndent"/>
       </w:pPr>
       <w:r>
         <w:t xml:space="preserve">Julien : </w:t>
@@ -2748,7 +3005,7 @@
     </w:p>
     <w:p>
       <w:pPr>
-        <w:pStyle w:val="Retraitcorpsdetexte"/>
+        <w:pStyle w:val="BodyTextIndent"/>
       </w:pPr>
       <w:r>
         <w:t>J’ai trouvé que le temps en fin de projet était un peu cours puisque les dernières notions théoriques ont été vues assez tardivement dans les modules, mais je me rend toutefois bien compte qu’il est difficile de voir toute la matière des modules suffisamment rapidement pour bien laisser le temps à l’implémentation dans le projet. Globalement, ce projet m’a amené beaucoup de connaissances pratiques, théoriques et de plaisirs.</w:t>
@@ -2756,17 +3013,17 @@
     </w:p>
     <w:p>
       <w:pPr>
-        <w:pStyle w:val="Retraitcorpsdetexte"/>
-      </w:pPr>
-    </w:p>
-    <w:p>
-      <w:pPr>
-        <w:pStyle w:val="Retraitcorpsdetexte"/>
-      </w:pPr>
-    </w:p>
-    <w:p>
-      <w:pPr>
-        <w:pStyle w:val="Retraitcorpsdetexte"/>
+        <w:pStyle w:val="BodyTextIndent"/>
+      </w:pPr>
+    </w:p>
+    <w:p>
+      <w:pPr>
+        <w:pStyle w:val="BodyTextIndent"/>
+      </w:pPr>
+    </w:p>
+    <w:p>
+      <w:pPr>
+        <w:pStyle w:val="BodyTextIndent"/>
       </w:pPr>
       <w:r>
         <w:t>Simon : En raison de la grande liberté laissée lors de ce projet, ce fut un plaisir de travailler sur ce projet. Je déplore néanmoins l’implémentation tardive au sein du projet, et une organisation globale qui laissait à désirer, car aucun de nous deux n’étaient familiers avec le développement web dynamique.</w:t>
@@ -2774,7 +3031,7 @@
     </w:p>
     <w:p>
       <w:pPr>
-        <w:pStyle w:val="Retraitcorpsdetexte"/>
+        <w:pStyle w:val="BodyTextIndent"/>
       </w:pPr>
       <w:r>
         <w:t>Mais, au final, j’ai pu apprendre de nouvelles choses sur la programmation web, et ai pu translater ces connaissances dans d’autres projets ou modules, tel que celui fil rouge ou le P_PROD, très proches de celui-ci dans l’idée.</w:t>
@@ -2782,7 +3039,7 @@
     </w:p>
     <w:p>
       <w:pPr>
-        <w:pStyle w:val="Retraitcorpsdetexte"/>
+        <w:pStyle w:val="BodyTextIndent"/>
       </w:pPr>
       <w:r>
         <w:t>Ce fut également un plaisir de ne pas avoir travaillé avec le classique journal de travail, je considère que la méthode SCRUM est plus adaptée pour le développement, nécessitant des feedbacks réguliers afin de corr</w:t>
@@ -2793,14 +3050,14 @@
     </w:p>
     <w:p>
       <w:pPr>
-        <w:pStyle w:val="Retraitcorpsdetexte"/>
-      </w:pPr>
-    </w:p>
-    <w:p>
-      <w:pPr>
-        <w:pStyle w:val="Titre2"/>
-      </w:pPr>
-      <w:bookmarkStart w:id="14" w:name="_Toc60404330"/>
+        <w:pStyle w:val="BodyTextIndent"/>
+      </w:pPr>
+    </w:p>
+    <w:p>
+      <w:pPr>
+        <w:pStyle w:val="Heading2"/>
+      </w:pPr>
+      <w:bookmarkStart w:id="15" w:name="_Toc60584094"/>
       <w:r>
         <w:t xml:space="preserve">Critique méthode </w:t>
       </w:r>
@@ -2810,16 +3067,16 @@
       <w:r>
         <w:t>projet</w:t>
       </w:r>
-      <w:bookmarkEnd w:id="14"/>
-    </w:p>
-    <w:p>
-      <w:pPr>
-        <w:pStyle w:val="Retraitcorpsdetexte"/>
-      </w:pPr>
-    </w:p>
-    <w:p>
-      <w:pPr>
-        <w:pStyle w:val="Retraitcorpsdetexte"/>
+      <w:bookmarkEnd w:id="15"/>
+    </w:p>
+    <w:p>
+      <w:pPr>
+        <w:pStyle w:val="BodyTextIndent"/>
+      </w:pPr>
+    </w:p>
+    <w:p>
+      <w:pPr>
+        <w:pStyle w:val="BodyTextIndent"/>
       </w:pPr>
       <w:r>
         <w:t>Nous avons décidé d’utiliser une méthode inspirée de Kanban pour suivre la quantité de travails à effectuer, la répartition de celui-ci, et enfin l’évolution au cours du temps du projet.</w:t>
@@ -2827,25 +3084,57 @@
     </w:p>
     <w:p>
       <w:pPr>
-        <w:pStyle w:val="Retraitcorpsdetexte"/>
-      </w:pPr>
-    </w:p>
-    <w:p>
-      <w:pPr>
-        <w:pStyle w:val="Retraitcorpsdetexte"/>
-      </w:pPr>
-      <w:r>
-        <w:t>Comme nous utilisions Gitkraken pour tout ce qui est gestionnaire de versions, nous avons également décidé d’utiliser l’outil directement inclus dans Gitkraken, à savoir, Boards. Sorte de Trello, avec des features en moins, d’autres en plus pensées spécialement pour tout le développement Git.</w:t>
-      </w:r>
-    </w:p>
-    <w:p>
-      <w:pPr>
-        <w:pStyle w:val="Retraitcorpsdetexte"/>
-      </w:pPr>
-    </w:p>
-    <w:p>
-      <w:pPr>
-        <w:pStyle w:val="Retraitcorpsdetexte"/>
+        <w:pStyle w:val="BodyTextIndent"/>
+      </w:pPr>
+    </w:p>
+    <w:p>
+      <w:pPr>
+        <w:pStyle w:val="BodyTextIndent"/>
+      </w:pPr>
+      <w:r>
+        <w:t xml:space="preserve">Comme nous utilisions </w:t>
+      </w:r>
+      <w:proofErr w:type="spellStart"/>
+      <w:r>
+        <w:t>Gitkraken</w:t>
+      </w:r>
+      <w:proofErr w:type="spellEnd"/>
+      <w:r>
+        <w:t xml:space="preserve"> pour tout ce qui est gestionnaire de versions, nous avons également décidé d’utiliser l’outil directement inclus dans </w:t>
+      </w:r>
+      <w:proofErr w:type="spellStart"/>
+      <w:r>
+        <w:t>Gitkraken</w:t>
+      </w:r>
+      <w:proofErr w:type="spellEnd"/>
+      <w:r>
+        <w:t xml:space="preserve">, à savoir, </w:t>
+      </w:r>
+      <w:proofErr w:type="spellStart"/>
+      <w:r>
+        <w:t>Boards</w:t>
+      </w:r>
+      <w:proofErr w:type="spellEnd"/>
+      <w:r>
+        <w:t xml:space="preserve">. Sorte de Trello, avec des </w:t>
+      </w:r>
+      <w:proofErr w:type="spellStart"/>
+      <w:r>
+        <w:t>features</w:t>
+      </w:r>
+      <w:proofErr w:type="spellEnd"/>
+      <w:r>
+        <w:t xml:space="preserve"> en moins, d’autres en plus pensées spécialement pour tout le développement Git.</w:t>
+      </w:r>
+    </w:p>
+    <w:p>
+      <w:pPr>
+        <w:pStyle w:val="BodyTextIndent"/>
+      </w:pPr>
+    </w:p>
+    <w:p>
+      <w:pPr>
+        <w:pStyle w:val="BodyTextIndent"/>
       </w:pPr>
       <w:r>
         <w:t>Nous avons décidé d’un code couleur pour les cartes : rouge, ce qui est nécessaire, orange, ce qui est un bug, bleu, ce qui relève de la documentation, et vert, ce qui est facultatif/serait bien à avoir.</w:t>
@@ -2853,25 +3142,57 @@
     </w:p>
     <w:p>
       <w:pPr>
-        <w:pStyle w:val="Retraitcorpsdetexte"/>
-      </w:pPr>
-    </w:p>
-    <w:p>
-      <w:pPr>
-        <w:pStyle w:val="Retraitcorpsdetexte"/>
-      </w:pPr>
-      <w:r>
-        <w:t>En ayant 4 colonnes, To Do, In Progress, Testing, Done, Nous avons largement su gérer les objectifs par priorité. Mais observer l’évolution du projet sur le temps est plus ardu, certaines fonctionnalités comme des Story Points ou une Burndown Chart manquant à l’outil Boards.</w:t>
-      </w:r>
-    </w:p>
-    <w:p>
-      <w:pPr>
-        <w:pStyle w:val="Retraitcorpsdetexte"/>
-      </w:pPr>
-    </w:p>
-    <w:p>
-      <w:pPr>
-        <w:pStyle w:val="Retraitcorpsdetexte"/>
+        <w:pStyle w:val="BodyTextIndent"/>
+      </w:pPr>
+    </w:p>
+    <w:p>
+      <w:pPr>
+        <w:pStyle w:val="BodyTextIndent"/>
+      </w:pPr>
+      <w:r>
+        <w:t xml:space="preserve">En ayant 4 colonnes, To Do, In Progress, </w:t>
+      </w:r>
+      <w:proofErr w:type="spellStart"/>
+      <w:r>
+        <w:t>Testing</w:t>
+      </w:r>
+      <w:proofErr w:type="spellEnd"/>
+      <w:r>
+        <w:t xml:space="preserve">, </w:t>
+      </w:r>
+      <w:proofErr w:type="spellStart"/>
+      <w:r>
+        <w:t>Done</w:t>
+      </w:r>
+      <w:proofErr w:type="spellEnd"/>
+      <w:r>
+        <w:t xml:space="preserve">, Nous avons largement su gérer les objectifs par priorité. Mais observer l’évolution du projet sur le temps est plus ardu, certaines fonctionnalités comme des Story Points ou une </w:t>
+      </w:r>
+      <w:proofErr w:type="spellStart"/>
+      <w:r>
+        <w:t>Burndown</w:t>
+      </w:r>
+      <w:proofErr w:type="spellEnd"/>
+      <w:r>
+        <w:t xml:space="preserve"> Chart manquant à l’outil </w:t>
+      </w:r>
+      <w:proofErr w:type="spellStart"/>
+      <w:r>
+        <w:t>Boards</w:t>
+      </w:r>
+      <w:proofErr w:type="spellEnd"/>
+      <w:r>
+        <w:t>.</w:t>
+      </w:r>
+    </w:p>
+    <w:p>
+      <w:pPr>
+        <w:pStyle w:val="BodyTextIndent"/>
+      </w:pPr>
+    </w:p>
+    <w:p>
+      <w:pPr>
+        <w:pStyle w:val="BodyTextIndent"/>
       </w:pPr>
       <w:r>
         <w:t>Reste que cette méthode de gestion de projet s’est révélée assez dynamique et adaptée pour un projet de cette ampleur, constitué uniquement de deux personnes et sur une période de moins de six mois.</w:t>
@@ -2884,42 +3205,78 @@
     </w:p>
     <w:p>
       <w:pPr>
-        <w:pStyle w:val="Titre1"/>
-      </w:pPr>
-      <w:bookmarkStart w:id="15" w:name="_Toc532179971"/>
-      <w:bookmarkStart w:id="16" w:name="_Toc165969657"/>
-      <w:bookmarkStart w:id="17" w:name="_Toc60404331"/>
+        <w:pStyle w:val="Heading1"/>
+      </w:pPr>
+      <w:bookmarkStart w:id="16" w:name="_Toc60584095"/>
       <w:r>
         <w:lastRenderedPageBreak/>
-        <w:t>Divers</w:t>
-      </w:r>
-      <w:bookmarkEnd w:id="15"/>
+        <w:t>Annexes</w:t>
+      </w:r>
       <w:bookmarkEnd w:id="16"/>
+    </w:p>
+    <w:p>
+      <w:pPr>
+        <w:pStyle w:val="Heading2"/>
+      </w:pPr>
+      <w:bookmarkStart w:id="17" w:name="_Toc60584096"/>
+      <w:r>
+        <w:t>Mode d’emploi</w:t>
+      </w:r>
       <w:bookmarkEnd w:id="17"/>
     </w:p>
     <w:p>
       <w:pPr>
-        <w:pStyle w:val="Titre2"/>
-      </w:pPr>
-      <w:bookmarkStart w:id="18" w:name="_Toc60404332"/>
-      <w:r>
-        <w:t>Bibliographie</w:t>
+        <w:pStyle w:val="BodyTextIndent"/>
+      </w:pPr>
+      <w:r>
+        <w:t xml:space="preserve">Le fichier SQL permettant de créer la base de donnée crée automatiquement 4 catégories de base, Bande dessinée, </w:t>
+      </w:r>
+      <w:proofErr w:type="spellStart"/>
+      <w:r>
+        <w:t>Comic</w:t>
+      </w:r>
+      <w:proofErr w:type="spellEnd"/>
+      <w:r>
+        <w:t>, Manga et Livre, ainsi qu’un utilisateur standard : « Paul » avec comme mot de passe « toto!1234 »</w:t>
+      </w:r>
+      <w:r>
+        <w:t>.</w:t>
+      </w:r>
+    </w:p>
+    <w:p>
+      <w:pPr>
+        <w:pStyle w:val="BodyTextIndent"/>
+      </w:pPr>
+    </w:p>
+    <w:p>
+      <w:pPr>
+        <w:pStyle w:val="BodyTextIndent"/>
+      </w:pPr>
+      <w:r>
+        <w:t>Les fichiers HTML et PHP ayant été minifiés, les originaux se trouvent dans src.</w:t>
+      </w:r>
+    </w:p>
+    <w:p>
+      <w:pPr>
+        <w:pStyle w:val="BodyTextIndent"/>
+      </w:pPr>
+      <w:r>
+        <w:t>Dans le dossier src se trouve également une maquette qui permet ainsi de voir l’évolution du projet dans le temps.</w:t>
+      </w:r>
+    </w:p>
+    <w:p>
+      <w:pPr>
+        <w:pStyle w:val="Heading2"/>
+      </w:pPr>
+      <w:bookmarkStart w:id="18" w:name="_Toc60584097"/>
+      <w:r>
+        <w:t>Webographie</w:t>
       </w:r>
       <w:bookmarkEnd w:id="18"/>
     </w:p>
     <w:p>
       <w:pPr>
-        <w:pStyle w:val="Titre2"/>
-      </w:pPr>
-      <w:bookmarkStart w:id="19" w:name="_Toc60404333"/>
-      <w:r>
-        <w:t>Webographie</w:t>
-      </w:r>
-      <w:bookmarkEnd w:id="19"/>
-    </w:p>
-    <w:p>
-      <w:pPr>
-        <w:pStyle w:val="Retraitcorpsdetexte"/>
+        <w:pStyle w:val="BodyTextIndent"/>
         <w:numPr>
           <w:ilvl w:val="0"/>
           <w:numId w:val="48"/>
@@ -2928,7 +3285,7 @@
       <w:hyperlink r:id="rId9" w:history="1">
         <w:r>
           <w:rPr>
-            <w:rStyle w:val="Lienhypertexte"/>
+            <w:rStyle w:val="Hyperlink"/>
           </w:rPr>
           <w:t>https://commons.wikimedia.org/wiki/File:Stockholm_Public_Library_stacks.jpg</w:t>
         </w:r>
@@ -2948,17 +3305,73 @@
     </w:p>
     <w:p>
       <w:pPr>
-        <w:pStyle w:val="Titre2"/>
-      </w:pPr>
-      <w:bookmarkStart w:id="20" w:name="_Toc60404334"/>
-      <w:r>
-        <w:t>Glossaire</w:t>
-      </w:r>
-      <w:bookmarkEnd w:id="20"/>
+        <w:pStyle w:val="BodyTextIndent"/>
+        <w:numPr>
+          <w:ilvl w:val="0"/>
+          <w:numId w:val="48"/>
+        </w:numPr>
+      </w:pPr>
+      <w:hyperlink r:id="rId10" w:history="1">
+        <w:r>
+          <w:rPr>
+            <w:rStyle w:val="Hyperlink"/>
+          </w:rPr>
+          <w:t>https://getbootstrap.com/docs/5.0/getting-started/introduction/</w:t>
+        </w:r>
+      </w:hyperlink>
+    </w:p>
+    <w:p>
+      <w:pPr>
+        <w:pStyle w:val="BodyTextIndent"/>
+        <w:numPr>
+          <w:ilvl w:val="0"/>
+          <w:numId w:val="48"/>
+        </w:numPr>
+      </w:pPr>
+      <w:hyperlink r:id="rId11" w:history="1">
+        <w:r>
+          <w:rPr>
+            <w:rStyle w:val="Hyperlink"/>
+          </w:rPr>
+          <w:t>https://www.gitkraken.com/</w:t>
+        </w:r>
+      </w:hyperlink>
+    </w:p>
+    <w:p>
+      <w:pPr>
+        <w:pStyle w:val="BodyTextIndent"/>
+        <w:numPr>
+          <w:ilvl w:val="0"/>
+          <w:numId w:val="48"/>
+        </w:numPr>
+      </w:pPr>
+      <w:hyperlink r:id="rId12" w:history="1">
+        <w:r>
+          <w:rPr>
+            <w:rStyle w:val="Hyperlink"/>
+          </w:rPr>
+          <w:t>https://github.com/GuggisbergSimon/40-Web-Boo</w:t>
+        </w:r>
+        <w:r>
+          <w:rPr>
+            <w:rStyle w:val="Hyperlink"/>
+          </w:rPr>
+          <w:t>k</w:t>
+        </w:r>
+      </w:hyperlink>
+    </w:p>
+    <w:p>
+      <w:pPr>
+        <w:pStyle w:val="Heading2"/>
+        <w:numPr>
+          <w:ilvl w:val="0"/>
+          <w:numId w:val="0"/>
+        </w:numPr>
+      </w:pPr>
     </w:p>
     <w:sectPr>
-      <w:headerReference w:type="default" r:id="rId10"/>
-      <w:footerReference w:type="default" r:id="rId11"/>
+      <w:headerReference w:type="default" r:id="rId13"/>
+      <w:footerReference w:type="default" r:id="rId14"/>
       <w:pgSz w:w="11906" w:h="16838" w:code="9"/>
       <w:pgMar w:top="1418" w:right="1418" w:bottom="1418" w:left="1418" w:header="709" w:footer="709" w:gutter="0"/>
       <w:cols w:space="708"/>
@@ -2970,7 +3383,7 @@
 </file>
 
 <file path=word/endnotes.xml><?xml version="1.0" encoding="utf-8"?>
-<w:endnotes xmlns:wpc="http://schemas.microsoft.com/office/word/2010/wordprocessingCanvas" xmlns:cx="http://schemas.microsoft.com/office/drawing/2014/chartex" xmlns:cx1="http://schemas.microsoft.com/office/drawing/2015/9/8/chartex" xmlns:cx2="http://schemas.microsoft.com/office/drawing/2015/10/21/chartex" xmlns:cx3="http://schemas.microsoft.com/office/drawing/2016/5/9/chartex" xmlns:cx4="http://schemas.microsoft.com/office/drawing/2016/5/10/chartex" xmlns:cx5="http://schemas.microsoft.com/office/drawing/2016/5/11/chartex" xmlns:cx6="http://schemas.microsoft.com/office/drawing/2016/5/12/chartex" xmlns:cx7="http://schemas.microsoft.com/office/drawing/2016/5/13/chartex" xmlns:cx8="http://schemas.microsoft.com/office/drawing/2016/5/14/chartex" xmlns:mc="http://schemas.openxmlformats.org/markup-compatibility/2006" xmlns:aink="http://schemas.microsoft.com/office/drawing/2016/ink" xmlns:am3d="http://schemas.microsoft.com/office/drawing/2017/model3d" xmlns:o="urn:schemas-microsoft-com:office:office" xmlns:r="http://schemas.openxmlformats.org/officeDocument/2006/relationships" xmlns:m="http://schemas.openxmlformats.org/officeDocument/2006/math" xmlns:v="urn:schemas-microsoft-com:vml" xmlns:wp14="http://schemas.microsoft.com/office/word/2010/wordprocessingDrawing" xmlns:wp="http://schemas.openxmlformats.org/drawingml/2006/wordprocessingDrawing" xmlns:w10="urn:schemas-microsoft-com:office:word" xmlns:w="http://schemas.openxmlformats.org/wordprocessingml/2006/main" xmlns:w14="http://schemas.microsoft.com/office/word/2010/wordml" xmlns:w15="http://schemas.microsoft.com/office/word/2012/wordml" xmlns:w16cex="http://schemas.microsoft.com/office/word/2018/wordml/cex" xmlns:w16cid="http://schemas.microsoft.com/office/word/2016/wordml/cid" xmlns:w16="http://schemas.microsoft.com/office/word/2018/wordml" xmlns:w16se="http://schemas.microsoft.com/office/word/2015/wordml/symex" xmlns:wpg="http://schemas.microsoft.com/office/word/2010/wordprocessingGroup" xmlns:wpi="http://schemas.microsoft.com/office/word/2010/wordprocessingInk" xmlns:wne="http://schemas.microsoft.com/office/word/2006/wordml" xmlns:wps="http://schemas.microsoft.com/office/word/2010/wordprocessingShape" mc:Ignorable="w14 w15 w16se w16cid w16 w16cex wp14">
+<w:endnotes xmlns:wpc="http://schemas.microsoft.com/office/word/2010/wordprocessingCanvas" xmlns:cx="http://schemas.microsoft.com/office/drawing/2014/chartex" xmlns:cx1="http://schemas.microsoft.com/office/drawing/2015/9/8/chartex" xmlns:cx2="http://schemas.microsoft.com/office/drawing/2015/10/21/chartex" xmlns:cx3="http://schemas.microsoft.com/office/drawing/2016/5/9/chartex" xmlns:cx4="http://schemas.microsoft.com/office/drawing/2016/5/10/chartex" xmlns:cx5="http://schemas.microsoft.com/office/drawing/2016/5/11/chartex" xmlns:cx6="http://schemas.microsoft.com/office/drawing/2016/5/12/chartex" xmlns:cx7="http://schemas.microsoft.com/office/drawing/2016/5/13/chartex" xmlns:cx8="http://schemas.microsoft.com/office/drawing/2016/5/14/chartex" xmlns:mc="http://schemas.openxmlformats.org/markup-compatibility/2006" xmlns:aink="http://schemas.microsoft.com/office/drawing/2016/ink" xmlns:am3d="http://schemas.microsoft.com/office/drawing/2017/model3d" xmlns:o="urn:schemas-microsoft-com:office:office" xmlns:r="http://schemas.openxmlformats.org/officeDocument/2006/relationships" xmlns:m="http://schemas.openxmlformats.org/officeDocument/2006/math" xmlns:v="urn:schemas-microsoft-com:vml" xmlns:wp14="http://schemas.microsoft.com/office/word/2010/wordprocessingDrawing" xmlns:wp="http://schemas.openxmlformats.org/drawingml/2006/wordprocessingDrawing" xmlns:w10="urn:schemas-microsoft-com:office:word" xmlns:w="http://schemas.openxmlformats.org/wordprocessingml/2006/main" xmlns:w14="http://schemas.microsoft.com/office/word/2010/wordml" xmlns:w15="http://schemas.microsoft.com/office/word/2012/wordml" xmlns:w16cid="http://schemas.microsoft.com/office/word/2016/wordml/cid" xmlns:w16se="http://schemas.microsoft.com/office/word/2015/wordml/symex" xmlns:wpg="http://schemas.microsoft.com/office/word/2010/wordprocessingGroup" xmlns:wpi="http://schemas.microsoft.com/office/word/2010/wordprocessingInk" xmlns:wne="http://schemas.microsoft.com/office/word/2006/wordml" xmlns:wps="http://schemas.microsoft.com/office/word/2010/wordprocessingShape" mc:Ignorable="w14 w15 w16se w16cid wp14">
   <w:endnote w:type="separator" w:id="-1">
     <w:p>
       <w:r>
@@ -2989,10 +3402,10 @@
 </file>
 
 <file path=word/footer1.xml><?xml version="1.0" encoding="utf-8"?>
-<w:ftr xmlns:wpc="http://schemas.microsoft.com/office/word/2010/wordprocessingCanvas" xmlns:cx="http://schemas.microsoft.com/office/drawing/2014/chartex" xmlns:cx1="http://schemas.microsoft.com/office/drawing/2015/9/8/chartex" xmlns:cx2="http://schemas.microsoft.com/office/drawing/2015/10/21/chartex" xmlns:cx3="http://schemas.microsoft.com/office/drawing/2016/5/9/chartex" xmlns:cx4="http://schemas.microsoft.com/office/drawing/2016/5/10/chartex" xmlns:cx5="http://schemas.microsoft.com/office/drawing/2016/5/11/chartex" xmlns:cx6="http://schemas.microsoft.com/office/drawing/2016/5/12/chartex" xmlns:cx7="http://schemas.microsoft.com/office/drawing/2016/5/13/chartex" xmlns:cx8="http://schemas.microsoft.com/office/drawing/2016/5/14/chartex" xmlns:mc="http://schemas.openxmlformats.org/markup-compatibility/2006" xmlns:aink="http://schemas.microsoft.com/office/drawing/2016/ink" xmlns:am3d="http://schemas.microsoft.com/office/drawing/2017/model3d" xmlns:o="urn:schemas-microsoft-com:office:office" xmlns:r="http://schemas.openxmlformats.org/officeDocument/2006/relationships" xmlns:m="http://schemas.openxmlformats.org/officeDocument/2006/math" xmlns:v="urn:schemas-microsoft-com:vml" xmlns:wp14="http://schemas.microsoft.com/office/word/2010/wordprocessingDrawing" xmlns:wp="http://schemas.openxmlformats.org/drawingml/2006/wordprocessingDrawing" xmlns:w10="urn:schemas-microsoft-com:office:word" xmlns:w="http://schemas.openxmlformats.org/wordprocessingml/2006/main" xmlns:w14="http://schemas.microsoft.com/office/word/2010/wordml" xmlns:w15="http://schemas.microsoft.com/office/word/2012/wordml" xmlns:w16cex="http://schemas.microsoft.com/office/word/2018/wordml/cex" xmlns:w16cid="http://schemas.microsoft.com/office/word/2016/wordml/cid" xmlns:w16="http://schemas.microsoft.com/office/word/2018/wordml" xmlns:w16se="http://schemas.microsoft.com/office/word/2015/wordml/symex" xmlns:wpg="http://schemas.microsoft.com/office/word/2010/wordprocessingGroup" xmlns:wpi="http://schemas.microsoft.com/office/word/2010/wordprocessingInk" xmlns:wne="http://schemas.microsoft.com/office/word/2006/wordml" xmlns:wps="http://schemas.microsoft.com/office/word/2010/wordprocessingShape" mc:Ignorable="w14 w15 w16se w16cid w16 w16cex wp14">
+<w:ftr xmlns:wpc="http://schemas.microsoft.com/office/word/2010/wordprocessingCanvas" xmlns:cx="http://schemas.microsoft.com/office/drawing/2014/chartex" xmlns:cx1="http://schemas.microsoft.com/office/drawing/2015/9/8/chartex" xmlns:cx2="http://schemas.microsoft.com/office/drawing/2015/10/21/chartex" xmlns:cx3="http://schemas.microsoft.com/office/drawing/2016/5/9/chartex" xmlns:cx4="http://schemas.microsoft.com/office/drawing/2016/5/10/chartex" xmlns:cx5="http://schemas.microsoft.com/office/drawing/2016/5/11/chartex" xmlns:cx6="http://schemas.microsoft.com/office/drawing/2016/5/12/chartex" xmlns:cx7="http://schemas.microsoft.com/office/drawing/2016/5/13/chartex" xmlns:cx8="http://schemas.microsoft.com/office/drawing/2016/5/14/chartex" xmlns:mc="http://schemas.openxmlformats.org/markup-compatibility/2006" xmlns:aink="http://schemas.microsoft.com/office/drawing/2016/ink" xmlns:am3d="http://schemas.microsoft.com/office/drawing/2017/model3d" xmlns:o="urn:schemas-microsoft-com:office:office" xmlns:r="http://schemas.openxmlformats.org/officeDocument/2006/relationships" xmlns:m="http://schemas.openxmlformats.org/officeDocument/2006/math" xmlns:v="urn:schemas-microsoft-com:vml" xmlns:wp14="http://schemas.microsoft.com/office/word/2010/wordprocessingDrawing" xmlns:wp="http://schemas.openxmlformats.org/drawingml/2006/wordprocessingDrawing" xmlns:w10="urn:schemas-microsoft-com:office:word" xmlns:w="http://schemas.openxmlformats.org/wordprocessingml/2006/main" xmlns:w14="http://schemas.microsoft.com/office/word/2010/wordml" xmlns:w15="http://schemas.microsoft.com/office/word/2012/wordml" xmlns:w16cid="http://schemas.microsoft.com/office/word/2016/wordml/cid" xmlns:w16se="http://schemas.microsoft.com/office/word/2015/wordml/symex" xmlns:wpg="http://schemas.microsoft.com/office/word/2010/wordprocessingGroup" xmlns:wpi="http://schemas.microsoft.com/office/word/2010/wordprocessingInk" xmlns:wne="http://schemas.microsoft.com/office/word/2006/wordml" xmlns:wps="http://schemas.microsoft.com/office/word/2010/wordprocessingShape" mc:Ignorable="w14 w15 w16se w16cid wp14">
   <w:tbl>
     <w:tblPr>
-      <w:tblStyle w:val="Grilledutableau"/>
+      <w:tblStyle w:val="TableGrid"/>
       <w:tblW w:w="5000" w:type="pct"/>
       <w:jc w:val="center"/>
       <w:tblBorders>
@@ -3033,16 +3446,31 @@
             </w:rPr>
             <w:t> :</w:t>
           </w:r>
-          <w:fldSimple w:instr=" AUTHOR   \* MERGEFORMAT ">
-            <w:r>
-              <w:rPr>
-                <w:rFonts w:cs="Arial"/>
-                <w:noProof/>
-                <w:szCs w:val="16"/>
-              </w:rPr>
-              <w:t>Simon Guggisberg</w:t>
-            </w:r>
-          </w:fldSimple>
+          <w:r>
+            <w:fldChar w:fldCharType="begin"/>
+          </w:r>
+          <w:r>
+            <w:instrText xml:space="preserve"> AUTHOR   \* MERGEFORMAT </w:instrText>
+          </w:r>
+          <w:r>
+            <w:fldChar w:fldCharType="separate"/>
+          </w:r>
+          <w:r>
+            <w:rPr>
+              <w:rFonts w:cs="Arial"/>
+              <w:noProof/>
+              <w:szCs w:val="16"/>
+            </w:rPr>
+            <w:t>Simon Guggisberg</w:t>
+          </w:r>
+          <w:r>
+            <w:rPr>
+              <w:rFonts w:cs="Arial"/>
+              <w:noProof/>
+              <w:szCs w:val="16"/>
+            </w:rPr>
+            <w:fldChar w:fldCharType="end"/>
+          </w:r>
         </w:p>
         <w:p>
           <w:pPr>
@@ -3200,7 +3628,7 @@
           </w:r>
           <w:r>
             <w:rPr>
-              <w:rStyle w:val="Numrodepage"/>
+              <w:rStyle w:val="PageNumber"/>
               <w:rFonts w:cs="Arial"/>
               <w:szCs w:val="16"/>
             </w:rPr>
@@ -3208,7 +3636,7 @@
           </w:r>
           <w:r>
             <w:rPr>
-              <w:rStyle w:val="Numrodepage"/>
+              <w:rStyle w:val="PageNumber"/>
               <w:rFonts w:cs="Arial"/>
               <w:szCs w:val="16"/>
             </w:rPr>
@@ -3216,7 +3644,7 @@
           </w:r>
           <w:r>
             <w:rPr>
-              <w:rStyle w:val="Numrodepage"/>
+              <w:rStyle w:val="PageNumber"/>
               <w:rFonts w:cs="Arial"/>
               <w:szCs w:val="16"/>
             </w:rPr>
@@ -3224,7 +3652,7 @@
           </w:r>
           <w:r>
             <w:rPr>
-              <w:rStyle w:val="Numrodepage"/>
+              <w:rStyle w:val="PageNumber"/>
               <w:rFonts w:cs="Arial"/>
               <w:noProof/>
               <w:szCs w:val="16"/>
@@ -3233,7 +3661,7 @@
           </w:r>
           <w:r>
             <w:rPr>
-              <w:rStyle w:val="Numrodepage"/>
+              <w:rStyle w:val="PageNumber"/>
               <w:rFonts w:cs="Arial"/>
               <w:szCs w:val="16"/>
             </w:rPr>
@@ -3241,7 +3669,7 @@
           </w:r>
           <w:r>
             <w:rPr>
-              <w:rStyle w:val="Numrodepage"/>
+              <w:rStyle w:val="PageNumber"/>
               <w:rFonts w:cs="Arial"/>
               <w:szCs w:val="16"/>
             </w:rPr>
@@ -3249,7 +3677,7 @@
           </w:r>
           <w:r>
             <w:rPr>
-              <w:rStyle w:val="Numrodepage"/>
+              <w:rStyle w:val="PageNumber"/>
               <w:rFonts w:cs="Arial"/>
               <w:szCs w:val="16"/>
             </w:rPr>
@@ -3257,7 +3685,7 @@
           </w:r>
           <w:r>
             <w:rPr>
-              <w:rStyle w:val="Numrodepage"/>
+              <w:rStyle w:val="PageNumber"/>
               <w:rFonts w:cs="Arial"/>
               <w:szCs w:val="16"/>
             </w:rPr>
@@ -3265,7 +3693,7 @@
           </w:r>
           <w:r>
             <w:rPr>
-              <w:rStyle w:val="Numrodepage"/>
+              <w:rStyle w:val="PageNumber"/>
               <w:rFonts w:cs="Arial"/>
               <w:szCs w:val="16"/>
             </w:rPr>
@@ -3273,7 +3701,7 @@
           </w:r>
           <w:r>
             <w:rPr>
-              <w:rStyle w:val="Numrodepage"/>
+              <w:rStyle w:val="PageNumber"/>
               <w:rFonts w:cs="Arial"/>
               <w:noProof/>
               <w:szCs w:val="16"/>
@@ -3282,7 +3710,7 @@
           </w:r>
           <w:r>
             <w:rPr>
-              <w:rStyle w:val="Numrodepage"/>
+              <w:rStyle w:val="PageNumber"/>
               <w:rFonts w:cs="Arial"/>
               <w:szCs w:val="16"/>
             </w:rPr>
@@ -3381,16 +3809,31 @@
             </w:rPr>
             <w:t xml:space="preserve">Version: </w:t>
           </w:r>
-          <w:fldSimple w:instr=" REVNUM   \* MERGEFORMAT ">
-            <w:r>
-              <w:rPr>
-                <w:rFonts w:cs="Arial"/>
-                <w:noProof/>
-                <w:szCs w:val="16"/>
-              </w:rPr>
-              <w:t>1</w:t>
-            </w:r>
-          </w:fldSimple>
+          <w:r>
+            <w:fldChar w:fldCharType="begin"/>
+          </w:r>
+          <w:r>
+            <w:instrText xml:space="preserve"> REVNUM   \* MERGEFORMAT </w:instrText>
+          </w:r>
+          <w:r>
+            <w:fldChar w:fldCharType="separate"/>
+          </w:r>
+          <w:r>
+            <w:rPr>
+              <w:rFonts w:cs="Arial"/>
+              <w:noProof/>
+              <w:szCs w:val="16"/>
+            </w:rPr>
+            <w:t>1</w:t>
+          </w:r>
+          <w:r>
+            <w:rPr>
+              <w:rFonts w:cs="Arial"/>
+              <w:noProof/>
+              <w:szCs w:val="16"/>
+            </w:rPr>
+            <w:fldChar w:fldCharType="end"/>
+          </w:r>
           <w:r>
             <w:rPr>
               <w:rFonts w:cs="Arial"/>
@@ -3425,7 +3868,7 @@
               <w:noProof/>
               <w:szCs w:val="16"/>
             </w:rPr>
-            <w:t>01.01.2021 14:38</w:t>
+            <w:t>02.01.2021 13:21</w:t>
           </w:r>
           <w:r>
             <w:rPr>
@@ -3451,23 +3894,38 @@
               <w:szCs w:val="16"/>
             </w:rPr>
           </w:pPr>
-          <w:fldSimple w:instr=" FILENAME  \* FirstCap  \* MERGEFORMAT ">
-            <w:r>
-              <w:rPr>
-                <w:rFonts w:cs="Arial"/>
-                <w:noProof/>
-                <w:szCs w:val="16"/>
-              </w:rPr>
-              <w:t>Document2</w:t>
-            </w:r>
-          </w:fldSimple>
+          <w:r>
+            <w:fldChar w:fldCharType="begin"/>
+          </w:r>
+          <w:r>
+            <w:instrText xml:space="preserve"> FILENAME  \* FirstCap  \* MERGEFORMAT </w:instrText>
+          </w:r>
+          <w:r>
+            <w:fldChar w:fldCharType="separate"/>
+          </w:r>
+          <w:r>
+            <w:rPr>
+              <w:rFonts w:cs="Arial"/>
+              <w:noProof/>
+              <w:szCs w:val="16"/>
+            </w:rPr>
+            <w:t>Document2</w:t>
+          </w:r>
+          <w:r>
+            <w:rPr>
+              <w:rFonts w:cs="Arial"/>
+              <w:noProof/>
+              <w:szCs w:val="16"/>
+            </w:rPr>
+            <w:fldChar w:fldCharType="end"/>
+          </w:r>
         </w:p>
       </w:tc>
     </w:tr>
   </w:tbl>
   <w:p>
     <w:pPr>
-      <w:pStyle w:val="Pieddepage"/>
+      <w:pStyle w:val="Footer"/>
       <w:rPr>
         <w:sz w:val="2"/>
         <w:szCs w:val="2"/>
@@ -3478,7 +3936,7 @@
 </file>
 
 <file path=word/footnotes.xml><?xml version="1.0" encoding="utf-8"?>
-<w:footnotes xmlns:wpc="http://schemas.microsoft.com/office/word/2010/wordprocessingCanvas" xmlns:cx="http://schemas.microsoft.com/office/drawing/2014/chartex" xmlns:cx1="http://schemas.microsoft.com/office/drawing/2015/9/8/chartex" xmlns:cx2="http://schemas.microsoft.com/office/drawing/2015/10/21/chartex" xmlns:cx3="http://schemas.microsoft.com/office/drawing/2016/5/9/chartex" xmlns:cx4="http://schemas.microsoft.com/office/drawing/2016/5/10/chartex" xmlns:cx5="http://schemas.microsoft.com/office/drawing/2016/5/11/chartex" xmlns:cx6="http://schemas.microsoft.com/office/drawing/2016/5/12/chartex" xmlns:cx7="http://schemas.microsoft.com/office/drawing/2016/5/13/chartex" xmlns:cx8="http://schemas.microsoft.com/office/drawing/2016/5/14/chartex" xmlns:mc="http://schemas.openxmlformats.org/markup-compatibility/2006" xmlns:aink="http://schemas.microsoft.com/office/drawing/2016/ink" xmlns:am3d="http://schemas.microsoft.com/office/drawing/2017/model3d" xmlns:o="urn:schemas-microsoft-com:office:office" xmlns:r="http://schemas.openxmlformats.org/officeDocument/2006/relationships" xmlns:m="http://schemas.openxmlformats.org/officeDocument/2006/math" xmlns:v="urn:schemas-microsoft-com:vml" xmlns:wp14="http://schemas.microsoft.com/office/word/2010/wordprocessingDrawing" xmlns:wp="http://schemas.openxmlformats.org/drawingml/2006/wordprocessingDrawing" xmlns:w10="urn:schemas-microsoft-com:office:word" xmlns:w="http://schemas.openxmlformats.org/wordprocessingml/2006/main" xmlns:w14="http://schemas.microsoft.com/office/word/2010/wordml" xmlns:w15="http://schemas.microsoft.com/office/word/2012/wordml" xmlns:w16cex="http://schemas.microsoft.com/office/word/2018/wordml/cex" xmlns:w16cid="http://schemas.microsoft.com/office/word/2016/wordml/cid" xmlns:w16="http://schemas.microsoft.com/office/word/2018/wordml" xmlns:w16se="http://schemas.microsoft.com/office/word/2015/wordml/symex" xmlns:wpg="http://schemas.microsoft.com/office/word/2010/wordprocessingGroup" xmlns:wpi="http://schemas.microsoft.com/office/word/2010/wordprocessingInk" xmlns:wne="http://schemas.microsoft.com/office/word/2006/wordml" xmlns:wps="http://schemas.microsoft.com/office/word/2010/wordprocessingShape" mc:Ignorable="w14 w15 w16se w16cid w16 w16cex wp14">
+<w:footnotes xmlns:wpc="http://schemas.microsoft.com/office/word/2010/wordprocessingCanvas" xmlns:cx="http://schemas.microsoft.com/office/drawing/2014/chartex" xmlns:cx1="http://schemas.microsoft.com/office/drawing/2015/9/8/chartex" xmlns:cx2="http://schemas.microsoft.com/office/drawing/2015/10/21/chartex" xmlns:cx3="http://schemas.microsoft.com/office/drawing/2016/5/9/chartex" xmlns:cx4="http://schemas.microsoft.com/office/drawing/2016/5/10/chartex" xmlns:cx5="http://schemas.microsoft.com/office/drawing/2016/5/11/chartex" xmlns:cx6="http://schemas.microsoft.com/office/drawing/2016/5/12/chartex" xmlns:cx7="http://schemas.microsoft.com/office/drawing/2016/5/13/chartex" xmlns:cx8="http://schemas.microsoft.com/office/drawing/2016/5/14/chartex" xmlns:mc="http://schemas.openxmlformats.org/markup-compatibility/2006" xmlns:aink="http://schemas.microsoft.com/office/drawing/2016/ink" xmlns:am3d="http://schemas.microsoft.com/office/drawing/2017/model3d" xmlns:o="urn:schemas-microsoft-com:office:office" xmlns:r="http://schemas.openxmlformats.org/officeDocument/2006/relationships" xmlns:m="http://schemas.openxmlformats.org/officeDocument/2006/math" xmlns:v="urn:schemas-microsoft-com:vml" xmlns:wp14="http://schemas.microsoft.com/office/word/2010/wordprocessingDrawing" xmlns:wp="http://schemas.openxmlformats.org/drawingml/2006/wordprocessingDrawing" xmlns:w10="urn:schemas-microsoft-com:office:word" xmlns:w="http://schemas.openxmlformats.org/wordprocessingml/2006/main" xmlns:w14="http://schemas.microsoft.com/office/word/2010/wordml" xmlns:w15="http://schemas.microsoft.com/office/word/2012/wordml" xmlns:w16cid="http://schemas.microsoft.com/office/word/2016/wordml/cid" xmlns:w16se="http://schemas.microsoft.com/office/word/2015/wordml/symex" xmlns:wpg="http://schemas.microsoft.com/office/word/2010/wordprocessingGroup" xmlns:wpi="http://schemas.microsoft.com/office/word/2010/wordprocessingInk" xmlns:wne="http://schemas.microsoft.com/office/word/2006/wordml" xmlns:wps="http://schemas.microsoft.com/office/word/2010/wordprocessingShape" mc:Ignorable="w14 w15 w16se w16cid wp14">
   <w:footnote w:type="separator" w:id="-1">
     <w:p>
       <w:r>
@@ -3497,10 +3955,10 @@
 </file>
 
 <file path=word/header1.xml><?xml version="1.0" encoding="utf-8"?>
-<w:hdr xmlns:wpc="http://schemas.microsoft.com/office/word/2010/wordprocessingCanvas" xmlns:cx="http://schemas.microsoft.com/office/drawing/2014/chartex" xmlns:cx1="http://schemas.microsoft.com/office/drawing/2015/9/8/chartex" xmlns:cx2="http://schemas.microsoft.com/office/drawing/2015/10/21/chartex" xmlns:cx3="http://schemas.microsoft.com/office/drawing/2016/5/9/chartex" xmlns:cx4="http://schemas.microsoft.com/office/drawing/2016/5/10/chartex" xmlns:cx5="http://schemas.microsoft.com/office/drawing/2016/5/11/chartex" xmlns:cx6="http://schemas.microsoft.com/office/drawing/2016/5/12/chartex" xmlns:cx7="http://schemas.microsoft.com/office/drawing/2016/5/13/chartex" xmlns:cx8="http://schemas.microsoft.com/office/drawing/2016/5/14/chartex" xmlns:mc="http://schemas.openxmlformats.org/markup-compatibility/2006" xmlns:aink="http://schemas.microsoft.com/office/drawing/2016/ink" xmlns:am3d="http://schemas.microsoft.com/office/drawing/2017/model3d" xmlns:o="urn:schemas-microsoft-com:office:office" xmlns:r="http://schemas.openxmlformats.org/officeDocument/2006/relationships" xmlns:m="http://schemas.openxmlformats.org/officeDocument/2006/math" xmlns:v="urn:schemas-microsoft-com:vml" xmlns:wp14="http://schemas.microsoft.com/office/word/2010/wordprocessingDrawing" xmlns:wp="http://schemas.openxmlformats.org/drawingml/2006/wordprocessingDrawing" xmlns:w10="urn:schemas-microsoft-com:office:word" xmlns:w="http://schemas.openxmlformats.org/wordprocessingml/2006/main" xmlns:w14="http://schemas.microsoft.com/office/word/2010/wordml" xmlns:w15="http://schemas.microsoft.com/office/word/2012/wordml" xmlns:w16cex="http://schemas.microsoft.com/office/word/2018/wordml/cex" xmlns:w16cid="http://schemas.microsoft.com/office/word/2016/wordml/cid" xmlns:w16="http://schemas.microsoft.com/office/word/2018/wordml" xmlns:w16se="http://schemas.microsoft.com/office/word/2015/wordml/symex" xmlns:wpg="http://schemas.microsoft.com/office/word/2010/wordprocessingGroup" xmlns:wpi="http://schemas.microsoft.com/office/word/2010/wordprocessingInk" xmlns:wne="http://schemas.microsoft.com/office/word/2006/wordml" xmlns:wps="http://schemas.microsoft.com/office/word/2010/wordprocessingShape" mc:Ignorable="w14 w15 w16se w16cid w16 w16cex wp14">
+<w:hdr xmlns:wpc="http://schemas.microsoft.com/office/word/2010/wordprocessingCanvas" xmlns:cx="http://schemas.microsoft.com/office/drawing/2014/chartex" xmlns:cx1="http://schemas.microsoft.com/office/drawing/2015/9/8/chartex" xmlns:cx2="http://schemas.microsoft.com/office/drawing/2015/10/21/chartex" xmlns:cx3="http://schemas.microsoft.com/office/drawing/2016/5/9/chartex" xmlns:cx4="http://schemas.microsoft.com/office/drawing/2016/5/10/chartex" xmlns:cx5="http://schemas.microsoft.com/office/drawing/2016/5/11/chartex" xmlns:cx6="http://schemas.microsoft.com/office/drawing/2016/5/12/chartex" xmlns:cx7="http://schemas.microsoft.com/office/drawing/2016/5/13/chartex" xmlns:cx8="http://schemas.microsoft.com/office/drawing/2016/5/14/chartex" xmlns:mc="http://schemas.openxmlformats.org/markup-compatibility/2006" xmlns:aink="http://schemas.microsoft.com/office/drawing/2016/ink" xmlns:am3d="http://schemas.microsoft.com/office/drawing/2017/model3d" xmlns:o="urn:schemas-microsoft-com:office:office" xmlns:r="http://schemas.openxmlformats.org/officeDocument/2006/relationships" xmlns:m="http://schemas.openxmlformats.org/officeDocument/2006/math" xmlns:v="urn:schemas-microsoft-com:vml" xmlns:wp14="http://schemas.microsoft.com/office/word/2010/wordprocessingDrawing" xmlns:wp="http://schemas.openxmlformats.org/drawingml/2006/wordprocessingDrawing" xmlns:w10="urn:schemas-microsoft-com:office:word" xmlns:w="http://schemas.openxmlformats.org/wordprocessingml/2006/main" xmlns:w14="http://schemas.microsoft.com/office/word/2010/wordml" xmlns:w15="http://schemas.microsoft.com/office/word/2012/wordml" xmlns:w16cid="http://schemas.microsoft.com/office/word/2016/wordml/cid" xmlns:w16se="http://schemas.microsoft.com/office/word/2015/wordml/symex" xmlns:wpg="http://schemas.microsoft.com/office/word/2010/wordprocessingGroup" xmlns:wpi="http://schemas.microsoft.com/office/word/2010/wordprocessingInk" xmlns:wne="http://schemas.microsoft.com/office/word/2006/wordml" xmlns:wps="http://schemas.microsoft.com/office/word/2010/wordprocessingShape" mc:Ignorable="w14 w15 w16se w16cid wp14">
   <w:tbl>
     <w:tblPr>
-      <w:tblStyle w:val="Grilledutableau"/>
+      <w:tblStyle w:val="TableGrid"/>
       <w:tblW w:w="5000" w:type="pct"/>
       <w:jc w:val="center"/>
       <w:tblBorders>
@@ -3549,7 +4007,7 @@
         </w:tcPr>
         <w:p>
           <w:pPr>
-            <w:pStyle w:val="En-tte"/>
+            <w:pStyle w:val="Header"/>
             <w:jc w:val="right"/>
           </w:pPr>
           <w:r>
@@ -3608,14 +4066,14 @@
   </w:tbl>
   <w:p>
     <w:pPr>
-      <w:pStyle w:val="En-tte"/>
+      <w:pStyle w:val="Header"/>
     </w:pPr>
   </w:p>
 </w:hdr>
 </file>
 
 <file path=word/numbering.xml><?xml version="1.0" encoding="utf-8"?>
-<w:numbering xmlns:wpc="http://schemas.microsoft.com/office/word/2010/wordprocessingCanvas" xmlns:cx="http://schemas.microsoft.com/office/drawing/2014/chartex" xmlns:cx1="http://schemas.microsoft.com/office/drawing/2015/9/8/chartex" xmlns:cx2="http://schemas.microsoft.com/office/drawing/2015/10/21/chartex" xmlns:cx3="http://schemas.microsoft.com/office/drawing/2016/5/9/chartex" xmlns:cx4="http://schemas.microsoft.com/office/drawing/2016/5/10/chartex" xmlns:cx5="http://schemas.microsoft.com/office/drawing/2016/5/11/chartex" xmlns:cx6="http://schemas.microsoft.com/office/drawing/2016/5/12/chartex" xmlns:cx7="http://schemas.microsoft.com/office/drawing/2016/5/13/chartex" xmlns:cx8="http://schemas.microsoft.com/office/drawing/2016/5/14/chartex" xmlns:mc="http://schemas.openxmlformats.org/markup-compatibility/2006" xmlns:aink="http://schemas.microsoft.com/office/drawing/2016/ink" xmlns:am3d="http://schemas.microsoft.com/office/drawing/2017/model3d" xmlns:o="urn:schemas-microsoft-com:office:office" xmlns:r="http://schemas.openxmlformats.org/officeDocument/2006/relationships" xmlns:m="http://schemas.openxmlformats.org/officeDocument/2006/math" xmlns:v="urn:schemas-microsoft-com:vml" xmlns:wp14="http://schemas.microsoft.com/office/word/2010/wordprocessingDrawing" xmlns:wp="http://schemas.openxmlformats.org/drawingml/2006/wordprocessingDrawing" xmlns:w10="urn:schemas-microsoft-com:office:word" xmlns:w="http://schemas.openxmlformats.org/wordprocessingml/2006/main" xmlns:w14="http://schemas.microsoft.com/office/word/2010/wordml" xmlns:w15="http://schemas.microsoft.com/office/word/2012/wordml" xmlns:w16cex="http://schemas.microsoft.com/office/word/2018/wordml/cex" xmlns:w16cid="http://schemas.microsoft.com/office/word/2016/wordml/cid" xmlns:w16="http://schemas.microsoft.com/office/word/2018/wordml" xmlns:w16se="http://schemas.microsoft.com/office/word/2015/wordml/symex" xmlns:wpg="http://schemas.microsoft.com/office/word/2010/wordprocessingGroup" xmlns:wpi="http://schemas.microsoft.com/office/word/2010/wordprocessingInk" xmlns:wne="http://schemas.microsoft.com/office/word/2006/wordml" xmlns:wps="http://schemas.microsoft.com/office/word/2010/wordprocessingShape" mc:Ignorable="w14 w15 w16se w16cid w16 w16cex wp14">
+<w:numbering xmlns:wpc="http://schemas.microsoft.com/office/word/2010/wordprocessingCanvas" xmlns:cx="http://schemas.microsoft.com/office/drawing/2014/chartex" xmlns:cx1="http://schemas.microsoft.com/office/drawing/2015/9/8/chartex" xmlns:cx2="http://schemas.microsoft.com/office/drawing/2015/10/21/chartex" xmlns:cx3="http://schemas.microsoft.com/office/drawing/2016/5/9/chartex" xmlns:cx4="http://schemas.microsoft.com/office/drawing/2016/5/10/chartex" xmlns:cx5="http://schemas.microsoft.com/office/drawing/2016/5/11/chartex" xmlns:cx6="http://schemas.microsoft.com/office/drawing/2016/5/12/chartex" xmlns:cx7="http://schemas.microsoft.com/office/drawing/2016/5/13/chartex" xmlns:cx8="http://schemas.microsoft.com/office/drawing/2016/5/14/chartex" xmlns:mc="http://schemas.openxmlformats.org/markup-compatibility/2006" xmlns:aink="http://schemas.microsoft.com/office/drawing/2016/ink" xmlns:am3d="http://schemas.microsoft.com/office/drawing/2017/model3d" xmlns:o="urn:schemas-microsoft-com:office:office" xmlns:r="http://schemas.openxmlformats.org/officeDocument/2006/relationships" xmlns:m="http://schemas.openxmlformats.org/officeDocument/2006/math" xmlns:v="urn:schemas-microsoft-com:vml" xmlns:wp14="http://schemas.microsoft.com/office/word/2010/wordprocessingDrawing" xmlns:wp="http://schemas.openxmlformats.org/drawingml/2006/wordprocessingDrawing" xmlns:w10="urn:schemas-microsoft-com:office:word" xmlns:w="http://schemas.openxmlformats.org/wordprocessingml/2006/main" xmlns:w14="http://schemas.microsoft.com/office/word/2010/wordml" xmlns:w15="http://schemas.microsoft.com/office/word/2012/wordml" xmlns:w16cid="http://schemas.microsoft.com/office/word/2016/wordml/cid" xmlns:w16se="http://schemas.microsoft.com/office/word/2015/wordml/symex" xmlns:wpg="http://schemas.microsoft.com/office/word/2010/wordprocessingGroup" xmlns:wpi="http://schemas.microsoft.com/office/word/2010/wordprocessingInk" xmlns:wne="http://schemas.microsoft.com/office/word/2006/wordml" xmlns:wps="http://schemas.microsoft.com/office/word/2010/wordprocessingShape" mc:Ignorable="w14 w15 w16se w16cid wp14">
   <w:numPicBullet w:numPicBulletId="0">
     <w:pict>
       <v:shapetype id="_x0000_t75" coordsize="21600,21600" o:spt="75" o:preferrelative="t" path="m@4@5l@4@11@9@11@9@5xe" filled="f" stroked="f">
@@ -3637,7 +4095,7 @@
         <v:path o:extrusionok="f" gradientshapeok="t" o:connecttype="rect"/>
         <o:lock v:ext="edit" aspectratio="t"/>
       </v:shapetype>
-      <v:shape id="_x0000_i1037" type="#_x0000_t75" style="width:12pt;height:12pt" o:bullet="t">
+      <v:shape id="_x0000_i1031" type="#_x0000_t75" style="width:12pt;height:12pt" o:bullet="t">
         <v:imagedata r:id="rId1" o:title="BD10263_"/>
       </v:shape>
     </w:pict>
@@ -4007,7 +4465,7 @@
     <w:lvl w:ilvl="4">
       <w:start w:val="1"/>
       <w:numFmt w:val="decimal"/>
-      <w:pStyle w:val="Titre5"/>
+      <w:pStyle w:val="Heading5"/>
       <w:lvlText w:val="%1.%2.%3.%4.%5"/>
       <w:lvlJc w:val="left"/>
       <w:pPr>
@@ -4023,7 +4481,7 @@
     <w:lvl w:ilvl="5">
       <w:start w:val="1"/>
       <w:numFmt w:val="decimal"/>
-      <w:pStyle w:val="Titre6"/>
+      <w:pStyle w:val="Heading6"/>
       <w:lvlText w:val="%1.%2.%3.%4.%5.%6"/>
       <w:lvlJc w:val="left"/>
       <w:pPr>
@@ -4039,7 +4497,7 @@
     <w:lvl w:ilvl="6">
       <w:start w:val="1"/>
       <w:numFmt w:val="decimal"/>
-      <w:pStyle w:val="Titre7"/>
+      <w:pStyle w:val="Heading7"/>
       <w:lvlText w:val="%1.%2.%3.%4.%5.%6.%7"/>
       <w:lvlJc w:val="left"/>
       <w:pPr>
@@ -4055,7 +4513,7 @@
     <w:lvl w:ilvl="7">
       <w:start w:val="1"/>
       <w:numFmt w:val="decimal"/>
-      <w:pStyle w:val="Titre8"/>
+      <w:pStyle w:val="Heading8"/>
       <w:lvlText w:val="%1.%2.%3.%4.%5.%6.%7.%8"/>
       <w:lvlJc w:val="left"/>
       <w:pPr>
@@ -4071,7 +4529,7 @@
     <w:lvl w:ilvl="8">
       <w:start w:val="1"/>
       <w:numFmt w:val="decimal"/>
-      <w:pStyle w:val="Titre9"/>
+      <w:pStyle w:val="Heading9"/>
       <w:lvlText w:val="%1.%2.%3.%4.%5.%6.%7.%8.%9"/>
       <w:lvlJc w:val="left"/>
       <w:pPr>
@@ -4934,7 +5392,7 @@
     <w:lvl w:ilvl="0">
       <w:start w:val="1"/>
       <w:numFmt w:val="decimal"/>
-      <w:pStyle w:val="Titre1"/>
+      <w:pStyle w:val="Heading1"/>
       <w:lvlText w:val="%1"/>
       <w:lvlJc w:val="left"/>
       <w:pPr>
@@ -4950,7 +5408,7 @@
     <w:lvl w:ilvl="1">
       <w:start w:val="1"/>
       <w:numFmt w:val="decimal"/>
-      <w:pStyle w:val="Titre2"/>
+      <w:pStyle w:val="Heading2"/>
       <w:lvlText w:val="%1.%2"/>
       <w:lvlJc w:val="left"/>
       <w:pPr>
@@ -4966,7 +5424,7 @@
     <w:lvl w:ilvl="2">
       <w:start w:val="1"/>
       <w:numFmt w:val="decimal"/>
-      <w:pStyle w:val="Titre3"/>
+      <w:pStyle w:val="Heading3"/>
       <w:lvlText w:val="%1.%2.%3"/>
       <w:lvlJc w:val="left"/>
       <w:pPr>
@@ -7488,7 +7946,7 @@
 </file>
 
 <file path=word/styles.xml><?xml version="1.0" encoding="utf-8"?>
-<w:styles xmlns:mc="http://schemas.openxmlformats.org/markup-compatibility/2006" xmlns:r="http://schemas.openxmlformats.org/officeDocument/2006/relationships" xmlns:w="http://schemas.openxmlformats.org/wordprocessingml/2006/main" xmlns:w14="http://schemas.microsoft.com/office/word/2010/wordml" xmlns:w15="http://schemas.microsoft.com/office/word/2012/wordml" xmlns:w16cex="http://schemas.microsoft.com/office/word/2018/wordml/cex" xmlns:w16cid="http://schemas.microsoft.com/office/word/2016/wordml/cid" xmlns:w16="http://schemas.microsoft.com/office/word/2018/wordml" xmlns:w16se="http://schemas.microsoft.com/office/word/2015/wordml/symex" mc:Ignorable="w14 w15 w16se w16cid w16 w16cex">
+<w:styles xmlns:mc="http://schemas.openxmlformats.org/markup-compatibility/2006" xmlns:r="http://schemas.openxmlformats.org/officeDocument/2006/relationships" xmlns:w="http://schemas.openxmlformats.org/wordprocessingml/2006/main" xmlns:w14="http://schemas.microsoft.com/office/word/2010/wordml" xmlns:w15="http://schemas.microsoft.com/office/word/2012/wordml" xmlns:w16cid="http://schemas.microsoft.com/office/word/2016/wordml/cid" xmlns:w16se="http://schemas.microsoft.com/office/word/2015/wordml/symex" mc:Ignorable="w14 w15 w16se w16cid">
   <w:docDefaults>
     <w:rPrDefault>
       <w:rPr>
@@ -7874,10 +8332,10 @@
     <w:qFormat/>
     <w:rsid w:val="00615583"/>
   </w:style>
-  <w:style w:type="paragraph" w:styleId="Titre1">
+  <w:style w:type="paragraph" w:styleId="Heading1">
     <w:name w:val="heading 1"/>
     <w:basedOn w:val="Normal"/>
-    <w:next w:val="Corpsdetexte"/>
+    <w:next w:val="BodyText"/>
     <w:autoRedefine/>
     <w:qFormat/>
     <w:rsid w:val="00AA4393"/>
@@ -7900,10 +8358,10 @@
       <w:szCs w:val="32"/>
     </w:rPr>
   </w:style>
-  <w:style w:type="paragraph" w:styleId="Titre2">
+  <w:style w:type="paragraph" w:styleId="Heading2">
     <w:name w:val="heading 2"/>
     <w:basedOn w:val="Normal"/>
-    <w:next w:val="Retraitcorpsdetexte"/>
+    <w:next w:val="BodyTextIndent"/>
     <w:autoRedefine/>
     <w:qFormat/>
     <w:rsid w:val="00AA4393"/>
@@ -7925,10 +8383,10 @@
       <w:szCs w:val="28"/>
     </w:rPr>
   </w:style>
-  <w:style w:type="paragraph" w:styleId="Titre3">
+  <w:style w:type="paragraph" w:styleId="Heading3">
     <w:name w:val="heading 3"/>
     <w:basedOn w:val="Normal"/>
-    <w:next w:val="Retraitcorpsdetexte3"/>
+    <w:next w:val="BodyTextIndent3"/>
     <w:qFormat/>
     <w:rsid w:val="00AA4393"/>
     <w:pPr>
@@ -7948,7 +8406,7 @@
       <w:szCs w:val="26"/>
     </w:rPr>
   </w:style>
-  <w:style w:type="paragraph" w:styleId="Titre4">
+  <w:style w:type="paragraph" w:styleId="Heading4">
     <w:name w:val="heading 4"/>
     <w:basedOn w:val="Normal"/>
     <w:next w:val="Normal"/>
@@ -7967,7 +8425,7 @@
       <w:szCs w:val="28"/>
     </w:rPr>
   </w:style>
-  <w:style w:type="paragraph" w:styleId="Titre5">
+  <w:style w:type="paragraph" w:styleId="Heading5">
     <w:name w:val="heading 5"/>
     <w:basedOn w:val="Normal"/>
     <w:next w:val="Normal"/>
@@ -7991,7 +8449,7 @@
       <w:szCs w:val="26"/>
     </w:rPr>
   </w:style>
-  <w:style w:type="paragraph" w:styleId="Titre6">
+  <w:style w:type="paragraph" w:styleId="Heading6">
     <w:name w:val="heading 6"/>
     <w:basedOn w:val="Normal"/>
     <w:next w:val="Normal"/>
@@ -8013,7 +8471,7 @@
       <w:szCs w:val="22"/>
     </w:rPr>
   </w:style>
-  <w:style w:type="paragraph" w:styleId="Titre7">
+  <w:style w:type="paragraph" w:styleId="Heading7">
     <w:name w:val="heading 7"/>
     <w:basedOn w:val="Normal"/>
     <w:next w:val="Normal"/>
@@ -8031,7 +8489,7 @@
       <w:rFonts w:asciiTheme="majorHAnsi" w:hAnsiTheme="majorHAnsi"/>
     </w:rPr>
   </w:style>
-  <w:style w:type="paragraph" w:styleId="Titre8">
+  <w:style w:type="paragraph" w:styleId="Heading8">
     <w:name w:val="heading 8"/>
     <w:basedOn w:val="Normal"/>
     <w:next w:val="Normal"/>
@@ -8051,7 +8509,7 @@
       <w:iCs/>
     </w:rPr>
   </w:style>
-  <w:style w:type="paragraph" w:styleId="Titre9">
+  <w:style w:type="paragraph" w:styleId="Heading9">
     <w:name w:val="heading 9"/>
     <w:basedOn w:val="Normal"/>
     <w:next w:val="Normal"/>
@@ -8071,13 +8529,13 @@
       <w:szCs w:val="22"/>
     </w:rPr>
   </w:style>
-  <w:style w:type="character" w:default="1" w:styleId="Policepardfaut">
+  <w:style w:type="character" w:default="1" w:styleId="DefaultParagraphFont">
     <w:name w:val="Default Paragraph Font"/>
     <w:uiPriority w:val="1"/>
     <w:semiHidden/>
     <w:unhideWhenUsed/>
   </w:style>
-  <w:style w:type="table" w:default="1" w:styleId="TableauNormal">
+  <w:style w:type="table" w:default="1" w:styleId="TableNormal">
     <w:name w:val="Normal Table"/>
     <w:uiPriority w:val="99"/>
     <w:semiHidden/>
@@ -8092,13 +8550,13 @@
       </w:tblCellMar>
     </w:tblPr>
   </w:style>
-  <w:style w:type="numbering" w:default="1" w:styleId="Aucuneliste">
+  <w:style w:type="numbering" w:default="1" w:styleId="NoList">
     <w:name w:val="No List"/>
     <w:uiPriority w:val="99"/>
     <w:semiHidden/>
     <w:unhideWhenUsed/>
   </w:style>
-  <w:style w:type="paragraph" w:styleId="En-tte">
+  <w:style w:type="paragraph" w:styleId="Header">
     <w:name w:val="header"/>
     <w:basedOn w:val="Normal"/>
     <w:semiHidden/>
@@ -8110,7 +8568,7 @@
       </w:tabs>
     </w:pPr>
   </w:style>
-  <w:style w:type="paragraph" w:styleId="Pieddepage">
+  <w:style w:type="paragraph" w:styleId="Footer">
     <w:name w:val="footer"/>
     <w:basedOn w:val="Normal"/>
     <w:semiHidden/>
@@ -8122,9 +8580,9 @@
       </w:tabs>
     </w:pPr>
   </w:style>
-  <w:style w:type="table" w:styleId="Grilledutableau">
+  <w:style w:type="table" w:styleId="TableGrid">
     <w:name w:val="Table Grid"/>
-    <w:basedOn w:val="TableauNormal"/>
+    <w:basedOn w:val="TableNormal"/>
     <w:semiHidden/>
     <w:rsid w:val="00AE282D"/>
     <w:tblPr>
@@ -8138,9 +8596,9 @@
       </w:tblBorders>
     </w:tblPr>
   </w:style>
-  <w:style w:type="character" w:styleId="Numrodepage">
+  <w:style w:type="character" w:styleId="PageNumber">
     <w:name w:val="page number"/>
-    <w:basedOn w:val="Policepardfaut"/>
+    <w:basedOn w:val="DefaultParagraphFont"/>
     <w:semiHidden/>
     <w:rsid w:val="005E6192"/>
   </w:style>
@@ -8169,10 +8627,10 @@
       <w:spacing w:line="360" w:lineRule="auto"/>
     </w:pPr>
   </w:style>
-  <w:style w:type="paragraph" w:styleId="Corpsdetexte">
+  <w:style w:type="paragraph" w:styleId="BodyText">
     <w:name w:val="Body Text"/>
     <w:basedOn w:val="Normal"/>
-    <w:link w:val="CorpsdetexteCar"/>
+    <w:link w:val="BodyTextChar"/>
     <w:rsid w:val="008E53F9"/>
     <w:pPr>
       <w:tabs>
@@ -8256,7 +8714,7 @@
       <w:sz w:val="28"/>
     </w:rPr>
   </w:style>
-  <w:style w:type="paragraph" w:styleId="TM10">
+  <w:style w:type="paragraph" w:styleId="TOC1">
     <w:name w:val="toc 1"/>
     <w:basedOn w:val="Normal"/>
     <w:next w:val="Normal"/>
@@ -8272,7 +8730,7 @@
       <w:caps/>
     </w:rPr>
   </w:style>
-  <w:style w:type="paragraph" w:styleId="TM2">
+  <w:style w:type="paragraph" w:styleId="TOC2">
     <w:name w:val="toc 2"/>
     <w:basedOn w:val="Normal"/>
     <w:next w:val="Normal"/>
@@ -8286,7 +8744,7 @@
       <w:smallCaps/>
     </w:rPr>
   </w:style>
-  <w:style w:type="paragraph" w:styleId="TM3">
+  <w:style w:type="paragraph" w:styleId="TOC3">
     <w:name w:val="toc 3"/>
     <w:basedOn w:val="Normal"/>
     <w:next w:val="Normal"/>
@@ -8302,7 +8760,7 @@
       <w:iCs/>
     </w:rPr>
   </w:style>
-  <w:style w:type="paragraph" w:styleId="TM4">
+  <w:style w:type="paragraph" w:styleId="TOC4">
     <w:name w:val="toc 4"/>
     <w:basedOn w:val="Normal"/>
     <w:next w:val="Normal"/>
@@ -8319,7 +8777,7 @@
   </w:style>
   <w:style w:type="character" w:customStyle="1" w:styleId="TM1Car">
     <w:name w:val="TM1 Car"/>
-    <w:basedOn w:val="Policepardfaut"/>
+    <w:basedOn w:val="DefaultParagraphFont"/>
     <w:link w:val="TM1"/>
     <w:rsid w:val="007F30AE"/>
     <w:rPr>
@@ -8331,9 +8789,9 @@
       <w:lang w:val="fr-FR" w:eastAsia="fr-FR" w:bidi="ar-SA"/>
     </w:rPr>
   </w:style>
-  <w:style w:type="character" w:styleId="Lienhypertexte">
+  <w:style w:type="character" w:styleId="Hyperlink">
     <w:name w:val="Hyperlink"/>
-    <w:basedOn w:val="Policepardfaut"/>
+    <w:basedOn w:val="DefaultParagraphFont"/>
     <w:uiPriority w:val="99"/>
     <w:rsid w:val="00932149"/>
     <w:rPr>
@@ -8341,10 +8799,10 @@
       <w:u w:val="single"/>
     </w:rPr>
   </w:style>
-  <w:style w:type="paragraph" w:styleId="Textedebulles">
+  <w:style w:type="paragraph" w:styleId="BalloonText">
     <w:name w:val="Balloon Text"/>
     <w:basedOn w:val="Normal"/>
-    <w:link w:val="TextedebullesCar"/>
+    <w:link w:val="BalloonTextChar"/>
     <w:rsid w:val="00B64C66"/>
     <w:rPr>
       <w:rFonts w:ascii="Tahoma" w:hAnsi="Tahoma" w:cs="Tahoma"/>
@@ -8352,10 +8810,10 @@
       <w:szCs w:val="16"/>
     </w:rPr>
   </w:style>
-  <w:style w:type="character" w:customStyle="1" w:styleId="TextedebullesCar">
-    <w:name w:val="Texte de bulles Car"/>
-    <w:basedOn w:val="Policepardfaut"/>
-    <w:link w:val="Textedebulles"/>
+  <w:style w:type="character" w:customStyle="1" w:styleId="BalloonTextChar">
+    <w:name w:val="Balloon Text Char"/>
+    <w:basedOn w:val="DefaultParagraphFont"/>
+    <w:link w:val="BalloonText"/>
     <w:rsid w:val="00B64C66"/>
     <w:rPr>
       <w:rFonts w:ascii="Tahoma" w:hAnsi="Tahoma" w:cs="Tahoma"/>
@@ -8388,16 +8846,16 @@
   </w:style>
   <w:style w:type="character" w:customStyle="1" w:styleId="paragraphe2Car">
     <w:name w:val="paragraphe2 Car"/>
-    <w:basedOn w:val="Policepardfaut"/>
+    <w:basedOn w:val="DefaultParagraphFont"/>
     <w:link w:val="paragraphe2"/>
     <w:rsid w:val="00753A51"/>
     <w:rPr>
       <w:rFonts w:asciiTheme="minorHAnsi" w:hAnsiTheme="minorHAnsi"/>
     </w:rPr>
   </w:style>
-  <w:style w:type="character" w:styleId="lev">
+  <w:style w:type="character" w:styleId="Strong">
     <w:name w:val="Strong"/>
-    <w:basedOn w:val="Policepardfaut"/>
+    <w:basedOn w:val="DefaultParagraphFont"/>
     <w:qFormat/>
     <w:rsid w:val="0037071E"/>
     <w:rPr>
@@ -8405,26 +8863,26 @@
       <w:bCs/>
     </w:rPr>
   </w:style>
-  <w:style w:type="paragraph" w:styleId="Retraitcorpsdetexte">
+  <w:style w:type="paragraph" w:styleId="BodyTextIndent">
     <w:name w:val="Body Text Indent"/>
-    <w:basedOn w:val="Corpsdetexte"/>
-    <w:link w:val="RetraitcorpsdetexteCar"/>
+    <w:basedOn w:val="BodyText"/>
+    <w:link w:val="BodyTextIndentChar"/>
     <w:rsid w:val="00AA4393"/>
     <w:pPr>
       <w:ind w:left="1134"/>
       <w:contextualSpacing/>
     </w:pPr>
   </w:style>
-  <w:style w:type="character" w:customStyle="1" w:styleId="RetraitcorpsdetexteCar">
-    <w:name w:val="Retrait corps de texte Car"/>
-    <w:basedOn w:val="Policepardfaut"/>
-    <w:link w:val="Retraitcorpsdetexte"/>
+  <w:style w:type="character" w:customStyle="1" w:styleId="BodyTextIndentChar">
+    <w:name w:val="Body Text Indent Char"/>
+    <w:basedOn w:val="DefaultParagraphFont"/>
+    <w:link w:val="BodyTextIndent"/>
     <w:rsid w:val="00AA4393"/>
   </w:style>
-  <w:style w:type="paragraph" w:styleId="Retraitcorpsdetexte3">
+  <w:style w:type="paragraph" w:styleId="BodyTextIndent3">
     <w:name w:val="Body Text Indent 3"/>
-    <w:basedOn w:val="Corpsdetexte"/>
-    <w:link w:val="Retraitcorpsdetexte3Car"/>
+    <w:basedOn w:val="BodyText"/>
+    <w:link w:val="BodyTextIndent3Char"/>
     <w:rsid w:val="00AA4393"/>
     <w:pPr>
       <w:ind w:left="1814"/>
@@ -8433,20 +8891,20 @@
       <w:szCs w:val="16"/>
     </w:rPr>
   </w:style>
-  <w:style w:type="character" w:customStyle="1" w:styleId="Retraitcorpsdetexte3Car">
-    <w:name w:val="Retrait corps de texte 3 Car"/>
-    <w:basedOn w:val="Policepardfaut"/>
-    <w:link w:val="Retraitcorpsdetexte3"/>
+  <w:style w:type="character" w:customStyle="1" w:styleId="BodyTextIndent3Char">
+    <w:name w:val="Body Text Indent 3 Char"/>
+    <w:basedOn w:val="DefaultParagraphFont"/>
+    <w:link w:val="BodyTextIndent3"/>
     <w:rsid w:val="00AA4393"/>
     <w:rPr>
       <w:szCs w:val="16"/>
     </w:rPr>
   </w:style>
-  <w:style w:type="paragraph" w:styleId="Titre">
+  <w:style w:type="paragraph" w:styleId="Title">
     <w:name w:val="Title"/>
     <w:basedOn w:val="Normal"/>
     <w:next w:val="Normal"/>
-    <w:link w:val="TitreCar"/>
+    <w:link w:val="TitleChar"/>
     <w:qFormat/>
     <w:rsid w:val="000E7483"/>
     <w:pPr>
@@ -8466,10 +8924,10 @@
       <w:szCs w:val="52"/>
     </w:rPr>
   </w:style>
-  <w:style w:type="character" w:customStyle="1" w:styleId="TitreCar">
-    <w:name w:val="Titre Car"/>
-    <w:basedOn w:val="Policepardfaut"/>
-    <w:link w:val="Titre"/>
+  <w:style w:type="character" w:customStyle="1" w:styleId="TitleChar">
+    <w:name w:val="Title Char"/>
+    <w:basedOn w:val="DefaultParagraphFont"/>
+    <w:link w:val="Title"/>
     <w:rsid w:val="000E7483"/>
     <w:rPr>
       <w:rFonts w:asciiTheme="majorHAnsi" w:eastAsiaTheme="majorEastAsia" w:hAnsiTheme="majorHAnsi" w:cstheme="majorBidi"/>
@@ -8482,7 +8940,7 @@
   </w:style>
   <w:style w:type="paragraph" w:customStyle="1" w:styleId="Informations">
     <w:name w:val="Informations"/>
-    <w:basedOn w:val="Retraitcorpsdetexte"/>
+    <w:basedOn w:val="BodyTextIndent"/>
     <w:qFormat/>
     <w:rsid w:val="00645760"/>
     <w:pPr>
@@ -8493,7 +8951,7 @@
       <w:sz w:val="16"/>
     </w:rPr>
   </w:style>
-  <w:style w:type="paragraph" w:styleId="TM5">
+  <w:style w:type="paragraph" w:styleId="TOC5">
     <w:name w:val="toc 5"/>
     <w:basedOn w:val="Normal"/>
     <w:next w:val="Normal"/>
@@ -8508,7 +8966,7 @@
       <w:szCs w:val="18"/>
     </w:rPr>
   </w:style>
-  <w:style w:type="paragraph" w:styleId="TM6">
+  <w:style w:type="paragraph" w:styleId="TOC6">
     <w:name w:val="toc 6"/>
     <w:basedOn w:val="Normal"/>
     <w:next w:val="Normal"/>
@@ -8523,7 +8981,7 @@
       <w:szCs w:val="18"/>
     </w:rPr>
   </w:style>
-  <w:style w:type="paragraph" w:styleId="TM7">
+  <w:style w:type="paragraph" w:styleId="TOC7">
     <w:name w:val="toc 7"/>
     <w:basedOn w:val="Normal"/>
     <w:next w:val="Normal"/>
@@ -8538,7 +8996,7 @@
       <w:szCs w:val="18"/>
     </w:rPr>
   </w:style>
-  <w:style w:type="paragraph" w:styleId="TM8">
+  <w:style w:type="paragraph" w:styleId="TOC8">
     <w:name w:val="toc 8"/>
     <w:basedOn w:val="Normal"/>
     <w:next w:val="Normal"/>
@@ -8553,7 +9011,7 @@
       <w:szCs w:val="18"/>
     </w:rPr>
   </w:style>
-  <w:style w:type="paragraph" w:styleId="TM9">
+  <w:style w:type="paragraph" w:styleId="TOC9">
     <w:name w:val="toc 9"/>
     <w:basedOn w:val="Normal"/>
     <w:next w:val="Normal"/>
@@ -8568,34 +9026,34 @@
       <w:szCs w:val="18"/>
     </w:rPr>
   </w:style>
-  <w:style w:type="paragraph" w:styleId="Titredenote">
+  <w:style w:type="paragraph" w:styleId="NoteHeading">
     <w:name w:val="Note Heading"/>
     <w:basedOn w:val="Normal"/>
     <w:next w:val="Normal"/>
-    <w:link w:val="TitredenoteCar"/>
+    <w:link w:val="NoteHeadingChar"/>
     <w:rsid w:val="00AA4393"/>
     <w:rPr>
       <w:rFonts w:asciiTheme="majorHAnsi" w:hAnsiTheme="majorHAnsi"/>
     </w:rPr>
   </w:style>
-  <w:style w:type="character" w:customStyle="1" w:styleId="CorpsdetexteCar">
-    <w:name w:val="Corps de texte Car"/>
-    <w:basedOn w:val="Policepardfaut"/>
-    <w:link w:val="Corpsdetexte"/>
+  <w:style w:type="character" w:customStyle="1" w:styleId="BodyTextChar">
+    <w:name w:val="Body Text Char"/>
+    <w:basedOn w:val="DefaultParagraphFont"/>
+    <w:link w:val="BodyText"/>
     <w:rsid w:val="00AA4393"/>
   </w:style>
-  <w:style w:type="character" w:customStyle="1" w:styleId="TitredenoteCar">
-    <w:name w:val="Titre de note Car"/>
-    <w:basedOn w:val="Policepardfaut"/>
-    <w:link w:val="Titredenote"/>
+  <w:style w:type="character" w:customStyle="1" w:styleId="NoteHeadingChar">
+    <w:name w:val="Note Heading Char"/>
+    <w:basedOn w:val="DefaultParagraphFont"/>
+    <w:link w:val="NoteHeading"/>
     <w:rsid w:val="00AA4393"/>
     <w:rPr>
       <w:rFonts w:asciiTheme="majorHAnsi" w:hAnsiTheme="majorHAnsi"/>
     </w:rPr>
   </w:style>
-  <w:style w:type="character" w:styleId="Mentionnonrsolue">
+  <w:style w:type="character" w:styleId="UnresolvedMention">
     <w:name w:val="Unresolved Mention"/>
-    <w:basedOn w:val="Policepardfaut"/>
+    <w:basedOn w:val="DefaultParagraphFont"/>
     <w:uiPriority w:val="99"/>
     <w:semiHidden/>
     <w:unhideWhenUsed/>
@@ -8899,7 +9357,7 @@
 </file>
 
 <file path=customXml/itemProps1.xml><?xml version="1.0" encoding="utf-8"?>
-<ds:datastoreItem xmlns:ds="http://schemas.openxmlformats.org/officeDocument/2006/customXml" ds:itemID="{1374D2C9-A8B4-4520-9CC5-0B8B1688FE44}">
+<ds:datastoreItem xmlns:ds="http://schemas.openxmlformats.org/officeDocument/2006/customXml" ds:itemID="{EEC7FFDF-E643-4DB6-8DD6-DDB13E2EA234}">
   <ds:schemaRefs>
     <ds:schemaRef ds:uri="http://schemas.openxmlformats.org/officeDocument/2006/bibliography"/>
   </ds:schemaRefs>

</xml_diff>